<commit_message>
Adding five products in Over-Ear Headphones (images & data)
</commit_message>
<xml_diff>
--- a/images/electronics/portable sound & vision/accessories/headphone, earbuds & accessories/headphones & earbuds/Over-Ear Headphones/Over-Ear Headphones.docx
+++ b/images/electronics/portable sound & vision/accessories/headphone, earbuds & accessories/headphones & earbuds/Over-Ear Headphones/Over-Ear Headphones.docx
@@ -66,6 +66,24 @@
                 <w:szCs w:val="26"/>
               </w:rPr>
             </w:pPr>
+            <w:proofErr w:type="spellStart"/>
+            <w:r>
+              <w:rPr>
+                <w:rFonts w:ascii="Leelawadee" w:hAnsi="Leelawadee" w:cs="Leelawadee"/>
+                <w:sz w:val="26"/>
+                <w:szCs w:val="26"/>
+              </w:rPr>
+              <w:t>Odaban</w:t>
+            </w:r>
+            <w:proofErr w:type="spellEnd"/>
+            <w:r>
+              <w:rPr>
+                <w:rFonts w:ascii="Leelawadee" w:hAnsi="Leelawadee" w:cs="Leelawadee"/>
+                <w:sz w:val="26"/>
+                <w:szCs w:val="26"/>
+              </w:rPr>
+              <w:t xml:space="preserve"> F2 RGB Gaming Headset 7.1 Surround Sound, Mic &amp; LED Light Noise Cancelling Microphone Over Ear MULTI-PLATFORM COMPATIBLE</w:t>
+            </w:r>
           </w:p>
         </w:tc>
         <w:tc>
@@ -78,6 +96,270 @@
           <w:p>
             <w:pPr>
               <w:spacing w:line="276" w:lineRule="auto"/>
+              <w:rPr>
+                <w:rFonts w:ascii="Leelawadee" w:hAnsi="Leelawadee" w:cs="Leelawadee"/>
+                <w:sz w:val="26"/>
+                <w:szCs w:val="26"/>
+              </w:rPr>
+            </w:pPr>
+            <w:r>
+              <w:rPr>
+                <w:rFonts w:ascii="Leelawadee" w:hAnsi="Leelawadee" w:cs="Leelawadee"/>
+                <w:sz w:val="26"/>
+                <w:szCs w:val="26"/>
+              </w:rPr>
+              <w:t>EGP449.00</w:t>
+            </w:r>
+          </w:p>
+          <w:p>
+            <w:pPr>
+              <w:spacing w:line="276" w:lineRule="auto"/>
+              <w:rPr>
+                <w:rFonts w:ascii="Leelawadee" w:hAnsi="Leelawadee" w:cs="Leelawadee"/>
+                <w:sz w:val="26"/>
+                <w:szCs w:val="26"/>
+              </w:rPr>
+            </w:pPr>
+            <w:r>
+              <w:rPr>
+                <w:rFonts w:ascii="Leelawadee" w:hAnsi="Leelawadee" w:cs="Leelawadee"/>
+                <w:sz w:val="26"/>
+                <w:szCs w:val="26"/>
+              </w:rPr>
+              <w:t>Brand Name</w:t>
+            </w:r>
+            <w:r>
+              <w:rPr>
+                <w:rFonts w:ascii="Leelawadee" w:hAnsi="Leelawadee" w:cs="Leelawadee"/>
+                <w:sz w:val="26"/>
+                <w:szCs w:val="26"/>
+              </w:rPr>
+              <w:t xml:space="preserve">: </w:t>
+            </w:r>
+            <w:proofErr w:type="spellStart"/>
+            <w:r>
+              <w:rPr>
+                <w:rFonts w:ascii="Leelawadee" w:hAnsi="Leelawadee" w:cs="Leelawadee"/>
+                <w:sz w:val="26"/>
+                <w:szCs w:val="26"/>
+              </w:rPr>
+              <w:t>Odaban</w:t>
+            </w:r>
+            <w:proofErr w:type="spellEnd"/>
+          </w:p>
+          <w:p>
+            <w:pPr>
+              <w:spacing w:line="276" w:lineRule="auto"/>
+              <w:rPr>
+                <w:rFonts w:ascii="Leelawadee" w:hAnsi="Leelawadee" w:cs="Leelawadee"/>
+                <w:sz w:val="26"/>
+                <w:szCs w:val="26"/>
+              </w:rPr>
+            </w:pPr>
+            <w:r>
+              <w:rPr>
+                <w:rFonts w:ascii="Leelawadee" w:hAnsi="Leelawadee" w:cs="Leelawadee"/>
+                <w:sz w:val="26"/>
+                <w:szCs w:val="26"/>
+              </w:rPr>
+              <w:t xml:space="preserve">Color: </w:t>
+            </w:r>
+            <w:r>
+              <w:rPr>
+                <w:rFonts w:ascii="Leelawadee" w:hAnsi="Leelawadee" w:cs="Leelawadee"/>
+                <w:sz w:val="26"/>
+                <w:szCs w:val="26"/>
+              </w:rPr>
+              <w:t>Black</w:t>
+            </w:r>
+          </w:p>
+          <w:p>
+            <w:pPr>
+              <w:spacing w:line="276" w:lineRule="auto"/>
+              <w:rPr>
+                <w:rFonts w:ascii="Leelawadee" w:hAnsi="Leelawadee" w:cs="Leelawadee"/>
+                <w:sz w:val="26"/>
+                <w:szCs w:val="26"/>
+              </w:rPr>
+            </w:pPr>
+            <w:r>
+              <w:rPr>
+                <w:rFonts w:ascii="Leelawadee" w:hAnsi="Leelawadee" w:cs="Leelawadee"/>
+                <w:sz w:val="26"/>
+                <w:szCs w:val="26"/>
+              </w:rPr>
+              <w:t xml:space="preserve">Headphones Ear Placement: </w:t>
+            </w:r>
+            <w:r>
+              <w:rPr>
+                <w:rFonts w:ascii="Leelawadee" w:hAnsi="Leelawadee" w:cs="Leelawadee"/>
+                <w:sz w:val="26"/>
+                <w:szCs w:val="26"/>
+              </w:rPr>
+              <w:t>Over Ear</w:t>
+            </w:r>
+          </w:p>
+          <w:p>
+            <w:pPr>
+              <w:spacing w:line="276" w:lineRule="auto"/>
+              <w:rPr>
+                <w:rFonts w:ascii="Leelawadee" w:hAnsi="Leelawadee" w:cs="Leelawadee"/>
+                <w:sz w:val="26"/>
+                <w:szCs w:val="26"/>
+              </w:rPr>
+            </w:pPr>
+            <w:r>
+              <w:rPr>
+                <w:rFonts w:ascii="Leelawadee" w:hAnsi="Leelawadee" w:cs="Leelawadee"/>
+                <w:sz w:val="26"/>
+                <w:szCs w:val="26"/>
+              </w:rPr>
+              <w:t xml:space="preserve">Headphones Form Factor: </w:t>
+            </w:r>
+            <w:r>
+              <w:rPr>
+                <w:rFonts w:ascii="Leelawadee" w:hAnsi="Leelawadee" w:cs="Leelawadee"/>
+                <w:sz w:val="26"/>
+                <w:szCs w:val="26"/>
+              </w:rPr>
+              <w:t>Over Ear</w:t>
+            </w:r>
+          </w:p>
+          <w:p>
+            <w:pPr>
+              <w:spacing w:line="276" w:lineRule="auto"/>
+              <w:rPr>
+                <w:rFonts w:ascii="Leelawadee" w:hAnsi="Leelawadee" w:cs="Leelawadee"/>
+                <w:sz w:val="26"/>
+                <w:szCs w:val="26"/>
+              </w:rPr>
+            </w:pPr>
+            <w:r>
+              <w:rPr>
+                <w:rFonts w:ascii="Leelawadee" w:hAnsi="Leelawadee" w:cs="Leelawadee"/>
+                <w:sz w:val="26"/>
+                <w:szCs w:val="26"/>
+              </w:rPr>
+              <w:t xml:space="preserve">Impedance: </w:t>
+            </w:r>
+            <w:r>
+              <w:rPr>
+                <w:rFonts w:ascii="Leelawadee" w:hAnsi="Leelawadee" w:cs="Leelawadee"/>
+                <w:sz w:val="26"/>
+                <w:szCs w:val="26"/>
+              </w:rPr>
+              <w:t>20 Ohm</w:t>
+            </w:r>
+          </w:p>
+          <w:p>
+            <w:pPr>
+              <w:spacing w:line="276" w:lineRule="auto"/>
+              <w:rPr>
+                <w:rFonts w:ascii="Leelawadee" w:hAnsi="Leelawadee" w:cs="Leelawadee"/>
+                <w:sz w:val="26"/>
+                <w:szCs w:val="26"/>
+              </w:rPr>
+            </w:pPr>
+            <w:r>
+              <w:rPr>
+                <w:rFonts w:ascii="Leelawadee" w:hAnsi="Leelawadee" w:cs="Leelawadee"/>
+                <w:sz w:val="26"/>
+                <w:szCs w:val="26"/>
+              </w:rPr>
+              <w:t xml:space="preserve">Noise Control: </w:t>
+            </w:r>
+            <w:r>
+              <w:rPr>
+                <w:rFonts w:ascii="Leelawadee" w:hAnsi="Leelawadee" w:cs="Leelawadee"/>
+                <w:sz w:val="26"/>
+                <w:szCs w:val="26"/>
+              </w:rPr>
+              <w:t>Active Noise Cancellation</w:t>
+            </w:r>
+          </w:p>
+          <w:p>
+            <w:pPr>
+              <w:spacing w:line="276" w:lineRule="auto"/>
+              <w:rPr>
+                <w:rFonts w:ascii="Leelawadee" w:hAnsi="Leelawadee" w:cs="Leelawadee"/>
+                <w:sz w:val="26"/>
+                <w:szCs w:val="26"/>
+              </w:rPr>
+            </w:pPr>
+            <w:r>
+              <w:rPr>
+                <w:rFonts w:ascii="Leelawadee" w:hAnsi="Leelawadee" w:cs="Leelawadee"/>
+                <w:sz w:val="26"/>
+                <w:szCs w:val="26"/>
+              </w:rPr>
+              <w:t xml:space="preserve">Headphones Jack: </w:t>
+            </w:r>
+            <w:r>
+              <w:rPr>
+                <w:rFonts w:ascii="Leelawadee" w:hAnsi="Leelawadee" w:cs="Leelawadee"/>
+                <w:sz w:val="26"/>
+                <w:szCs w:val="26"/>
+              </w:rPr>
+              <w:t>3.5 mm Jack</w:t>
+            </w:r>
+          </w:p>
+          <w:p>
+            <w:pPr>
+              <w:spacing w:line="276" w:lineRule="auto"/>
+              <w:rPr>
+                <w:rFonts w:ascii="Leelawadee" w:hAnsi="Leelawadee" w:cs="Leelawadee"/>
+                <w:sz w:val="26"/>
+                <w:szCs w:val="26"/>
+              </w:rPr>
+            </w:pPr>
+            <w:r>
+              <w:rPr>
+                <w:rFonts w:ascii="Leelawadee" w:hAnsi="Leelawadee" w:cs="Leelawadee"/>
+                <w:sz w:val="26"/>
+                <w:szCs w:val="26"/>
+              </w:rPr>
+              <w:t xml:space="preserve">Model Name: </w:t>
+            </w:r>
+            <w:r>
+              <w:rPr>
+                <w:rFonts w:ascii="Leelawadee" w:hAnsi="Leelawadee" w:cs="Leelawadee"/>
+                <w:sz w:val="26"/>
+                <w:szCs w:val="26"/>
+              </w:rPr>
+              <w:t>F2</w:t>
+            </w:r>
+            <w:bookmarkStart w:id="0" w:name="_GoBack"/>
+            <w:bookmarkEnd w:id="0"/>
+          </w:p>
+          <w:p>
+            <w:pPr>
+              <w:spacing w:line="276" w:lineRule="auto"/>
+              <w:rPr>
+                <w:rFonts w:ascii="Leelawadee" w:hAnsi="Leelawadee" w:cs="Leelawadee"/>
+                <w:sz w:val="26"/>
+                <w:szCs w:val="26"/>
+              </w:rPr>
+            </w:pPr>
+            <w:r>
+              <w:rPr>
+                <w:rFonts w:ascii="Leelawadee" w:hAnsi="Leelawadee" w:cs="Leelawadee"/>
+                <w:sz w:val="26"/>
+                <w:szCs w:val="26"/>
+              </w:rPr>
+              <w:t xml:space="preserve">Connectivity Technology: </w:t>
+            </w:r>
+            <w:r>
+              <w:rPr>
+                <w:rFonts w:ascii="Leelawadee" w:hAnsi="Leelawadee" w:cs="Leelawadee"/>
+                <w:sz w:val="26"/>
+                <w:szCs w:val="26"/>
+              </w:rPr>
+              <w:t>Wired</w:t>
+            </w:r>
+          </w:p>
+          <w:p>
+            <w:pPr>
+              <w:spacing w:line="276" w:lineRule="auto"/>
               <w:jc w:val="both"/>
               <w:rPr>
                 <w:rFonts w:ascii="Leelawadee" w:hAnsi="Leelawadee" w:cs="Leelawadee"/>
@@ -85,6 +367,22 @@
                 <w:szCs w:val="26"/>
               </w:rPr>
             </w:pPr>
+            <w:r>
+              <w:rPr>
+                <w:rFonts w:ascii="Leelawadee" w:hAnsi="Leelawadee" w:cs="Leelawadee"/>
+                <w:sz w:val="26"/>
+                <w:szCs w:val="26"/>
+              </w:rPr>
+              <w:t xml:space="preserve">Special Features: </w:t>
+            </w:r>
+            <w:r>
+              <w:rPr>
+                <w:rFonts w:ascii="Leelawadee" w:hAnsi="Leelawadee" w:cs="Leelawadee"/>
+                <w:sz w:val="26"/>
+                <w:szCs w:val="26"/>
+              </w:rPr>
+              <w:t>7.1 Surround Sound, Adjustable Headband, Volume Control, Noise Cancellation, Lightweight</w:t>
+            </w:r>
           </w:p>
         </w:tc>
       </w:tr>
@@ -142,10 +440,58 @@
               <w:spacing w:line="276" w:lineRule="auto"/>
               <w:rPr>
                 <w:rFonts w:ascii="Leelawadee" w:hAnsi="Leelawadee" w:cs="Leelawadee"/>
-                <w:sz w:val="26"/>
-                <w:szCs w:val="26"/>
-              </w:rPr>
-            </w:pPr>
+                <w:b/>
+                <w:bCs/>
+                <w:sz w:val="26"/>
+                <w:szCs w:val="26"/>
+              </w:rPr>
+            </w:pPr>
+            <w:r>
+              <w:rPr>
+                <w:rFonts w:ascii="Leelawadee" w:hAnsi="Leelawadee" w:cs="Leelawadee"/>
+                <w:b/>
+                <w:bCs/>
+                <w:sz w:val="26"/>
+                <w:szCs w:val="26"/>
+              </w:rPr>
+              <w:t>About this item</w:t>
+            </w:r>
+          </w:p>
+          <w:p>
+            <w:pPr>
+              <w:spacing w:line="276" w:lineRule="auto"/>
+              <w:rPr>
+                <w:rFonts w:ascii="Leelawadee" w:hAnsi="Leelawadee" w:cs="Leelawadee"/>
+                <w:sz w:val="26"/>
+                <w:szCs w:val="26"/>
+              </w:rPr>
+            </w:pPr>
+            <w:r>
+              <w:rPr>
+                <w:rFonts w:ascii="Leelawadee" w:hAnsi="Leelawadee" w:cs="Leelawadee"/>
+                <w:sz w:val="26"/>
+                <w:szCs w:val="26"/>
+              </w:rPr>
+              <w:t>Computer Accessories</w:t>
+            </w:r>
+          </w:p>
+          <w:p>
+            <w:pPr>
+              <w:spacing w:line="276" w:lineRule="auto"/>
+              <w:rPr>
+                <w:rFonts w:ascii="Leelawadee" w:hAnsi="Leelawadee" w:cs="Leelawadee"/>
+                <w:sz w:val="26"/>
+                <w:szCs w:val="26"/>
+              </w:rPr>
+            </w:pPr>
+            <w:r>
+              <w:rPr>
+                <w:rFonts w:ascii="Leelawadee" w:hAnsi="Leelawadee" w:cs="Leelawadee"/>
+                <w:sz w:val="26"/>
+                <w:szCs w:val="26"/>
+              </w:rPr>
+              <w:t>Lightweight</w:t>
+            </w:r>
           </w:p>
         </w:tc>
       </w:tr>
@@ -199,6 +545,32 @@
                 <w:szCs w:val="26"/>
               </w:rPr>
             </w:pPr>
+            <w:r>
+              <w:rPr>
+                <w:rFonts w:ascii="Leelawadee" w:hAnsi="Leelawadee" w:cs="Leelawadee"/>
+                <w:sz w:val="26"/>
+                <w:szCs w:val="26"/>
+              </w:rPr>
+              <w:t xml:space="preserve">ABKONCORE PC Headset with Dynamic Sensory &amp; Noise-Cancelling Mic, 7.1 Surround Sounds, Mute Controls, LED Light, RGB Light for WFH PC, Laptop, Mac (B780 </w:t>
+            </w:r>
+            <w:proofErr w:type="spellStart"/>
+            <w:r>
+              <w:rPr>
+                <w:rFonts w:ascii="Leelawadee" w:hAnsi="Leelawadee" w:cs="Leelawadee"/>
+                <w:sz w:val="26"/>
+                <w:szCs w:val="26"/>
+              </w:rPr>
+              <w:t>Shoker</w:t>
+            </w:r>
+            <w:proofErr w:type="spellEnd"/>
+            <w:r>
+              <w:rPr>
+                <w:rFonts w:ascii="Leelawadee" w:hAnsi="Leelawadee" w:cs="Leelawadee"/>
+                <w:sz w:val="26"/>
+                <w:szCs w:val="26"/>
+              </w:rPr>
+              <w:t xml:space="preserve"> Gaming Headset with 7.1 Surround Sound)</w:t>
+            </w:r>
           </w:p>
         </w:tc>
         <w:tc>
@@ -211,6 +583,258 @@
           <w:p>
             <w:pPr>
               <w:spacing w:line="276" w:lineRule="auto"/>
+              <w:rPr>
+                <w:rFonts w:ascii="Leelawadee" w:hAnsi="Leelawadee" w:cs="Leelawadee"/>
+                <w:sz w:val="26"/>
+                <w:szCs w:val="26"/>
+              </w:rPr>
+            </w:pPr>
+            <w:r>
+              <w:rPr>
+                <w:rFonts w:ascii="Leelawadee" w:hAnsi="Leelawadee" w:cs="Leelawadee"/>
+                <w:sz w:val="26"/>
+                <w:szCs w:val="26"/>
+              </w:rPr>
+              <w:t>EGP675.00</w:t>
+            </w:r>
+          </w:p>
+          <w:p>
+            <w:pPr>
+              <w:spacing w:line="276" w:lineRule="auto"/>
+              <w:rPr>
+                <w:rFonts w:ascii="Leelawadee" w:hAnsi="Leelawadee" w:cs="Leelawadee"/>
+                <w:sz w:val="26"/>
+                <w:szCs w:val="26"/>
+              </w:rPr>
+            </w:pPr>
+            <w:r>
+              <w:rPr>
+                <w:rFonts w:ascii="Leelawadee" w:hAnsi="Leelawadee" w:cs="Leelawadee"/>
+                <w:sz w:val="26"/>
+                <w:szCs w:val="26"/>
+              </w:rPr>
+              <w:t xml:space="preserve">rand Name: </w:t>
+            </w:r>
+            <w:r>
+              <w:rPr>
+                <w:rFonts w:ascii="Leelawadee" w:hAnsi="Leelawadee" w:cs="Leelawadee"/>
+                <w:sz w:val="26"/>
+                <w:szCs w:val="26"/>
+              </w:rPr>
+              <w:t>ABKONCORE</w:t>
+            </w:r>
+          </w:p>
+          <w:p>
+            <w:pPr>
+              <w:spacing w:line="276" w:lineRule="auto"/>
+              <w:rPr>
+                <w:rFonts w:ascii="Leelawadee" w:hAnsi="Leelawadee" w:cs="Leelawadee"/>
+                <w:sz w:val="26"/>
+                <w:szCs w:val="26"/>
+              </w:rPr>
+            </w:pPr>
+            <w:r>
+              <w:rPr>
+                <w:rFonts w:ascii="Leelawadee" w:hAnsi="Leelawadee" w:cs="Leelawadee"/>
+                <w:sz w:val="26"/>
+                <w:szCs w:val="26"/>
+              </w:rPr>
+              <w:t xml:space="preserve">Color: </w:t>
+            </w:r>
+            <w:r>
+              <w:rPr>
+                <w:rFonts w:ascii="Leelawadee" w:hAnsi="Leelawadee" w:cs="Leelawadee"/>
+                <w:sz w:val="26"/>
+                <w:szCs w:val="26"/>
+              </w:rPr>
+              <w:t>Black</w:t>
+            </w:r>
+          </w:p>
+          <w:p>
+            <w:pPr>
+              <w:spacing w:line="276" w:lineRule="auto"/>
+              <w:rPr>
+                <w:rFonts w:ascii="Leelawadee" w:hAnsi="Leelawadee" w:cs="Leelawadee"/>
+                <w:sz w:val="26"/>
+                <w:szCs w:val="26"/>
+              </w:rPr>
+            </w:pPr>
+            <w:r>
+              <w:rPr>
+                <w:rFonts w:ascii="Leelawadee" w:hAnsi="Leelawadee" w:cs="Leelawadee"/>
+                <w:sz w:val="26"/>
+                <w:szCs w:val="26"/>
+              </w:rPr>
+              <w:t xml:space="preserve">Headphones Ear Placement: </w:t>
+            </w:r>
+            <w:r>
+              <w:rPr>
+                <w:rFonts w:ascii="Leelawadee" w:hAnsi="Leelawadee" w:cs="Leelawadee"/>
+                <w:sz w:val="26"/>
+                <w:szCs w:val="26"/>
+              </w:rPr>
+              <w:t>On Ear</w:t>
+            </w:r>
+          </w:p>
+          <w:p>
+            <w:pPr>
+              <w:spacing w:line="276" w:lineRule="auto"/>
+              <w:rPr>
+                <w:rFonts w:ascii="Leelawadee" w:hAnsi="Leelawadee" w:cs="Leelawadee"/>
+                <w:sz w:val="26"/>
+                <w:szCs w:val="26"/>
+              </w:rPr>
+            </w:pPr>
+            <w:r>
+              <w:rPr>
+                <w:rFonts w:ascii="Leelawadee" w:hAnsi="Leelawadee" w:cs="Leelawadee"/>
+                <w:sz w:val="26"/>
+                <w:szCs w:val="26"/>
+              </w:rPr>
+              <w:t xml:space="preserve">Headphones Form Factor: </w:t>
+            </w:r>
+            <w:r>
+              <w:rPr>
+                <w:rFonts w:ascii="Leelawadee" w:hAnsi="Leelawadee" w:cs="Leelawadee"/>
+                <w:sz w:val="26"/>
+                <w:szCs w:val="26"/>
+              </w:rPr>
+              <w:t>On Ear</w:t>
+            </w:r>
+          </w:p>
+          <w:p>
+            <w:pPr>
+              <w:spacing w:line="276" w:lineRule="auto"/>
+              <w:rPr>
+                <w:rFonts w:ascii="Leelawadee" w:hAnsi="Leelawadee" w:cs="Leelawadee"/>
+                <w:sz w:val="26"/>
+                <w:szCs w:val="26"/>
+              </w:rPr>
+            </w:pPr>
+            <w:r>
+              <w:rPr>
+                <w:rFonts w:ascii="Leelawadee" w:hAnsi="Leelawadee" w:cs="Leelawadee"/>
+                <w:sz w:val="26"/>
+                <w:szCs w:val="26"/>
+              </w:rPr>
+              <w:t xml:space="preserve">Noise Control: </w:t>
+            </w:r>
+            <w:r>
+              <w:rPr>
+                <w:rFonts w:ascii="Leelawadee" w:hAnsi="Leelawadee" w:cs="Leelawadee"/>
+                <w:sz w:val="26"/>
+                <w:szCs w:val="26"/>
+              </w:rPr>
+              <w:t>Active Noise Cancellation</w:t>
+            </w:r>
+          </w:p>
+          <w:p>
+            <w:pPr>
+              <w:spacing w:line="276" w:lineRule="auto"/>
+              <w:rPr>
+                <w:rFonts w:ascii="Leelawadee" w:hAnsi="Leelawadee" w:cs="Leelawadee"/>
+                <w:sz w:val="26"/>
+                <w:szCs w:val="26"/>
+              </w:rPr>
+            </w:pPr>
+            <w:r>
+              <w:rPr>
+                <w:rFonts w:ascii="Leelawadee" w:hAnsi="Leelawadee" w:cs="Leelawadee"/>
+                <w:sz w:val="26"/>
+                <w:szCs w:val="26"/>
+              </w:rPr>
+              <w:t xml:space="preserve">Headphones Jack: </w:t>
+            </w:r>
+            <w:r>
+              <w:rPr>
+                <w:rFonts w:ascii="Leelawadee" w:hAnsi="Leelawadee" w:cs="Leelawadee"/>
+                <w:sz w:val="26"/>
+                <w:szCs w:val="26"/>
+              </w:rPr>
+              <w:t>USB</w:t>
+            </w:r>
+          </w:p>
+          <w:p>
+            <w:pPr>
+              <w:spacing w:line="276" w:lineRule="auto"/>
+              <w:rPr>
+                <w:rFonts w:ascii="Leelawadee" w:hAnsi="Leelawadee" w:cs="Leelawadee"/>
+                <w:sz w:val="26"/>
+                <w:szCs w:val="26"/>
+              </w:rPr>
+            </w:pPr>
+            <w:r>
+              <w:rPr>
+                <w:rFonts w:ascii="Leelawadee" w:hAnsi="Leelawadee" w:cs="Leelawadee"/>
+                <w:sz w:val="26"/>
+                <w:szCs w:val="26"/>
+              </w:rPr>
+              <w:t xml:space="preserve">Model Name: </w:t>
+            </w:r>
+            <w:r>
+              <w:rPr>
+                <w:rFonts w:ascii="Leelawadee" w:hAnsi="Leelawadee" w:cs="Leelawadee"/>
+                <w:sz w:val="26"/>
+                <w:szCs w:val="26"/>
+              </w:rPr>
+              <w:t>B07VT28R67</w:t>
+            </w:r>
+          </w:p>
+          <w:p>
+            <w:pPr>
+              <w:spacing w:line="276" w:lineRule="auto"/>
+              <w:rPr>
+                <w:rFonts w:ascii="Leelawadee" w:hAnsi="Leelawadee" w:cs="Leelawadee"/>
+                <w:sz w:val="26"/>
+                <w:szCs w:val="26"/>
+              </w:rPr>
+            </w:pPr>
+            <w:r>
+              <w:rPr>
+                <w:rFonts w:ascii="Leelawadee" w:hAnsi="Leelawadee" w:cs="Leelawadee"/>
+                <w:sz w:val="26"/>
+                <w:szCs w:val="26"/>
+              </w:rPr>
+              <w:t xml:space="preserve">Connectivity Technology: </w:t>
+            </w:r>
+            <w:r>
+              <w:rPr>
+                <w:rFonts w:ascii="Leelawadee" w:hAnsi="Leelawadee" w:cs="Leelawadee"/>
+                <w:sz w:val="26"/>
+                <w:szCs w:val="26"/>
+              </w:rPr>
+              <w:t>Wired</w:t>
+            </w:r>
+          </w:p>
+          <w:p>
+            <w:pPr>
+              <w:spacing w:line="276" w:lineRule="auto"/>
+              <w:rPr>
+                <w:rFonts w:ascii="Leelawadee" w:hAnsi="Leelawadee" w:cs="Leelawadee"/>
+                <w:sz w:val="26"/>
+                <w:szCs w:val="26"/>
+              </w:rPr>
+            </w:pPr>
+            <w:r>
+              <w:rPr>
+                <w:rFonts w:ascii="Leelawadee" w:hAnsi="Leelawadee" w:cs="Leelawadee"/>
+                <w:sz w:val="26"/>
+                <w:szCs w:val="26"/>
+              </w:rPr>
+              <w:t xml:space="preserve">Special Features: </w:t>
+            </w:r>
+            <w:r>
+              <w:rPr>
+                <w:rFonts w:ascii="Leelawadee" w:hAnsi="Leelawadee" w:cs="Leelawadee"/>
+                <w:sz w:val="26"/>
+                <w:szCs w:val="26"/>
+              </w:rPr>
+              <w:t>Surround Sound, Noise Cancelling Microphone</w:t>
+            </w:r>
+          </w:p>
+          <w:p>
+            <w:pPr>
+              <w:spacing w:line="276" w:lineRule="auto"/>
               <w:jc w:val="both"/>
               <w:rPr>
                 <w:rFonts w:ascii="Leelawadee" w:hAnsi="Leelawadee" w:cs="Leelawadee"/>
@@ -218,6 +842,22 @@
                 <w:szCs w:val="26"/>
               </w:rPr>
             </w:pPr>
+            <w:r>
+              <w:rPr>
+                <w:rFonts w:ascii="Leelawadee" w:hAnsi="Leelawadee" w:cs="Leelawadee"/>
+                <w:sz w:val="26"/>
+                <w:szCs w:val="26"/>
+              </w:rPr>
+              <w:t xml:space="preserve">Material: </w:t>
+            </w:r>
+            <w:r>
+              <w:rPr>
+                <w:rFonts w:ascii="Leelawadee" w:hAnsi="Leelawadee" w:cs="Leelawadee"/>
+                <w:sz w:val="26"/>
+                <w:szCs w:val="26"/>
+              </w:rPr>
+              <w:t>Leather</w:t>
+            </w:r>
           </w:p>
         </w:tc>
       </w:tr>
@@ -273,6 +913,231 @@
           <w:p>
             <w:pPr>
               <w:spacing w:line="276" w:lineRule="auto"/>
+              <w:rPr>
+                <w:rFonts w:ascii="Leelawadee" w:hAnsi="Leelawadee" w:cs="Leelawadee"/>
+                <w:sz w:val="26"/>
+                <w:szCs w:val="26"/>
+              </w:rPr>
+            </w:pPr>
+            <w:r>
+              <w:rPr>
+                <w:rFonts w:ascii="Leelawadee" w:hAnsi="Leelawadee" w:cs="Leelawadee"/>
+                <w:sz w:val="26"/>
+                <w:szCs w:val="26"/>
+              </w:rPr>
+              <w:t>About this item</w:t>
+            </w:r>
+          </w:p>
+          <w:p>
+            <w:pPr>
+              <w:pStyle w:val="ListParagraph"/>
+              <w:numPr>
+                <w:ilvl w:val="0"/>
+                <w:numId w:val="1"/>
+              </w:numPr>
+              <w:spacing w:line="276" w:lineRule="auto"/>
+              <w:ind w:left="403"/>
+              <w:rPr>
+                <w:rFonts w:ascii="Leelawadee" w:hAnsi="Leelawadee" w:cs="Leelawadee"/>
+                <w:sz w:val="26"/>
+                <w:szCs w:val="26"/>
+              </w:rPr>
+            </w:pPr>
+            <w:r>
+              <w:rPr>
+                <w:rFonts w:ascii="MS Gothic" w:eastAsia="MS Gothic" w:hAnsi="MS Gothic" w:cs="MS Gothic" w:hint="eastAsia"/>
+                <w:sz w:val="26"/>
+                <w:szCs w:val="26"/>
+              </w:rPr>
+              <w:t>【</w:t>
+            </w:r>
+            <w:r>
+              <w:rPr>
+                <w:rFonts w:ascii="Leelawadee" w:hAnsi="Leelawadee" w:cs="Leelawadee"/>
+                <w:sz w:val="26"/>
+                <w:szCs w:val="26"/>
+              </w:rPr>
+              <w:t>Gaming Evolution: 7.1 Surround Sound</w:t>
+            </w:r>
+            <w:r>
+              <w:rPr>
+                <w:rFonts w:ascii="MS Gothic" w:eastAsia="MS Gothic" w:hAnsi="MS Gothic" w:cs="MS Gothic" w:hint="eastAsia"/>
+                <w:sz w:val="26"/>
+                <w:szCs w:val="26"/>
+              </w:rPr>
+              <w:t>】</w:t>
+            </w:r>
+            <w:r>
+              <w:rPr>
+                <w:rFonts w:ascii="Leelawadee" w:hAnsi="Leelawadee" w:cs="Leelawadee"/>
+                <w:sz w:val="26"/>
+                <w:szCs w:val="26"/>
+              </w:rPr>
+              <w:t xml:space="preserve">: 50mm high-precision neodymium audio driver can create an immersive 7.1 surround </w:t>
+            </w:r>
+            <w:r>
+              <w:rPr>
+                <w:rFonts w:ascii="Leelawadee" w:hAnsi="Leelawadee" w:cs="Leelawadee"/>
+                <w:sz w:val="26"/>
+                <w:szCs w:val="26"/>
+              </w:rPr>
+              <w:lastRenderedPageBreak/>
+              <w:t>sound. It provides a spacious sound field and clear bass, midrange and treble, allowing you to hear the brisk footsteps, dialogue and rumble explosions in the game.</w:t>
+            </w:r>
+          </w:p>
+          <w:p>
+            <w:pPr>
+              <w:pStyle w:val="ListParagraph"/>
+              <w:numPr>
+                <w:ilvl w:val="0"/>
+                <w:numId w:val="1"/>
+              </w:numPr>
+              <w:spacing w:line="276" w:lineRule="auto"/>
+              <w:ind w:left="403"/>
+              <w:rPr>
+                <w:rFonts w:ascii="Leelawadee" w:hAnsi="Leelawadee" w:cs="Leelawadee"/>
+                <w:sz w:val="26"/>
+                <w:szCs w:val="26"/>
+              </w:rPr>
+            </w:pPr>
+            <w:r>
+              <w:rPr>
+                <w:rFonts w:ascii="MS Gothic" w:eastAsia="MS Gothic" w:hAnsi="MS Gothic" w:cs="MS Gothic" w:hint="eastAsia"/>
+                <w:sz w:val="26"/>
+                <w:szCs w:val="26"/>
+              </w:rPr>
+              <w:t>【</w:t>
+            </w:r>
+            <w:r>
+              <w:rPr>
+                <w:rFonts w:ascii="Leelawadee" w:hAnsi="Leelawadee" w:cs="Leelawadee"/>
+                <w:sz w:val="26"/>
+                <w:szCs w:val="26"/>
+              </w:rPr>
+              <w:t>Crystal-Clear Communication Across Realms</w:t>
+            </w:r>
+            <w:r>
+              <w:rPr>
+                <w:rFonts w:ascii="MS Gothic" w:eastAsia="MS Gothic" w:hAnsi="MS Gothic" w:cs="MS Gothic" w:hint="eastAsia"/>
+                <w:sz w:val="26"/>
+                <w:szCs w:val="26"/>
+              </w:rPr>
+              <w:t>】</w:t>
+            </w:r>
+            <w:r>
+              <w:rPr>
+                <w:rFonts w:ascii="Leelawadee" w:hAnsi="Leelawadee" w:cs="Leelawadee"/>
+                <w:sz w:val="26"/>
+                <w:szCs w:val="26"/>
+              </w:rPr>
+              <w:t>: Revolutionize conversations and gaming with our 180° adjustable noise-canceling microphone. Seamlessly communicate with your team, ensuring pristine clarity in your voice. Take control with intuitive on-ear audio commands for Mic ON/OFF and LED light ON/OFF. The built-in sound card eliminates noise and echoes, delivering a studio-quality voice clarity that magnifies every interaction.</w:t>
+            </w:r>
+          </w:p>
+          <w:p>
+            <w:pPr>
+              <w:pStyle w:val="ListParagraph"/>
+              <w:numPr>
+                <w:ilvl w:val="0"/>
+                <w:numId w:val="1"/>
+              </w:numPr>
+              <w:spacing w:line="276" w:lineRule="auto"/>
+              <w:ind w:left="403"/>
+              <w:rPr>
+                <w:rFonts w:ascii="Leelawadee" w:hAnsi="Leelawadee" w:cs="Leelawadee"/>
+                <w:sz w:val="26"/>
+                <w:szCs w:val="26"/>
+              </w:rPr>
+            </w:pPr>
+            <w:r>
+              <w:rPr>
+                <w:rFonts w:ascii="MS Gothic" w:eastAsia="MS Gothic" w:hAnsi="MS Gothic" w:cs="MS Gothic" w:hint="eastAsia"/>
+                <w:sz w:val="26"/>
+                <w:szCs w:val="26"/>
+              </w:rPr>
+              <w:t>【</w:t>
+            </w:r>
+            <w:r>
+              <w:rPr>
+                <w:rFonts w:ascii="Leelawadee" w:hAnsi="Leelawadee" w:cs="Leelawadee"/>
+                <w:sz w:val="26"/>
+                <w:szCs w:val="26"/>
+              </w:rPr>
+              <w:t>Amplify Intense Sensations with Smart Bass Vibration</w:t>
+            </w:r>
+            <w:r>
+              <w:rPr>
+                <w:rFonts w:ascii="MS Gothic" w:eastAsia="MS Gothic" w:hAnsi="MS Gothic" w:cs="MS Gothic" w:hint="eastAsia"/>
+                <w:sz w:val="26"/>
+                <w:szCs w:val="26"/>
+              </w:rPr>
+              <w:t>】</w:t>
+            </w:r>
+            <w:r>
+              <w:rPr>
+                <w:rFonts w:ascii="Leelawadee" w:hAnsi="Leelawadee" w:cs="Leelawadee"/>
+                <w:sz w:val="26"/>
+                <w:szCs w:val="26"/>
+              </w:rPr>
+              <w:t>: Intensify your gaming escapades to unparalleled levels with our groundbreaking feature. The B780 PC gaming headset is armed with a 30mm bass vibration driver that converts sound signals into dynamic sensory feedback. Immerse yourself in the gripping impact of battles like never before, introducing a fresh layer of realism to your gameplay.</w:t>
+            </w:r>
+          </w:p>
+          <w:p>
+            <w:pPr>
+              <w:pStyle w:val="ListParagraph"/>
+              <w:numPr>
+                <w:ilvl w:val="0"/>
+                <w:numId w:val="1"/>
+              </w:numPr>
+              <w:spacing w:line="276" w:lineRule="auto"/>
+              <w:ind w:left="403"/>
+              <w:rPr>
+                <w:rFonts w:ascii="Leelawadee" w:hAnsi="Leelawadee" w:cs="Leelawadee"/>
+                <w:sz w:val="26"/>
+                <w:szCs w:val="26"/>
+              </w:rPr>
+            </w:pPr>
+            <w:r>
+              <w:rPr>
+                <w:rFonts w:ascii="MS Gothic" w:eastAsia="MS Gothic" w:hAnsi="MS Gothic" w:cs="MS Gothic" w:hint="eastAsia"/>
+                <w:sz w:val="26"/>
+                <w:szCs w:val="26"/>
+              </w:rPr>
+              <w:t>【</w:t>
+            </w:r>
+            <w:r>
+              <w:rPr>
+                <w:rFonts w:ascii="Leelawadee" w:hAnsi="Leelawadee" w:cs="Leelawadee"/>
+                <w:sz w:val="26"/>
+                <w:szCs w:val="26"/>
+              </w:rPr>
+              <w:t>Ultimate Long-Term Comfort</w:t>
+            </w:r>
+            <w:r>
+              <w:rPr>
+                <w:rFonts w:ascii="MS Gothic" w:eastAsia="MS Gothic" w:hAnsi="MS Gothic" w:cs="MS Gothic" w:hint="eastAsia"/>
+                <w:sz w:val="26"/>
+                <w:szCs w:val="26"/>
+              </w:rPr>
+              <w:t>】</w:t>
+            </w:r>
+            <w:r>
+              <w:rPr>
+                <w:rFonts w:ascii="Leelawadee" w:hAnsi="Leelawadee" w:cs="Leelawadee"/>
+                <w:sz w:val="26"/>
+                <w:szCs w:val="26"/>
+              </w:rPr>
+              <w:t>: Engineered with a reinforced padded headband, skin-friendly leather, and excellent air permeability for a luxuriously comfortable experience during extended wearing sessions.</w:t>
+            </w:r>
+          </w:p>
+          <w:p>
+            <w:pPr>
+              <w:pStyle w:val="ListParagraph"/>
+              <w:numPr>
+                <w:ilvl w:val="0"/>
+                <w:numId w:val="1"/>
+              </w:numPr>
+              <w:spacing w:line="276" w:lineRule="auto"/>
+              <w:ind w:left="403"/>
               <w:jc w:val="both"/>
               <w:rPr>
                 <w:rFonts w:ascii="Leelawadee" w:hAnsi="Leelawadee" w:cs="Leelawadee"/>
@@ -280,6 +1145,38 @@
                 <w:szCs w:val="26"/>
               </w:rPr>
             </w:pPr>
+            <w:r>
+              <w:rPr>
+                <w:rFonts w:ascii="MS Gothic" w:eastAsia="MS Gothic" w:hAnsi="MS Gothic" w:cs="MS Gothic" w:hint="eastAsia"/>
+                <w:sz w:val="26"/>
+                <w:szCs w:val="26"/>
+              </w:rPr>
+              <w:t>【</w:t>
+            </w:r>
+            <w:r>
+              <w:rPr>
+                <w:rFonts w:ascii="Leelawadee" w:hAnsi="Leelawadee" w:cs="Leelawadee"/>
+                <w:sz w:val="26"/>
+                <w:szCs w:val="26"/>
+              </w:rPr>
+              <w:t>RGB Brilliance for Visual Delight</w:t>
+            </w:r>
+            <w:r>
+              <w:rPr>
+                <w:rFonts w:ascii="MS Gothic" w:eastAsia="MS Gothic" w:hAnsi="MS Gothic" w:cs="MS Gothic" w:hint="eastAsia"/>
+                <w:sz w:val="26"/>
+                <w:szCs w:val="26"/>
+              </w:rPr>
+              <w:t>】</w:t>
+            </w:r>
+            <w:r>
+              <w:rPr>
+                <w:rFonts w:ascii="Leelawadee" w:hAnsi="Leelawadee" w:cs="Leelawadee"/>
+                <w:sz w:val="26"/>
+                <w:szCs w:val="26"/>
+              </w:rPr>
+              <w:t>: Step into a world of captivating visuals with RGB LED effects that enhance your gameplay. The dynamic colors and gaming-inspired design combine, crafting an immersive illumination that amplifies the excitement of your gaming sessions.</w:t>
+            </w:r>
           </w:p>
         </w:tc>
       </w:tr>
@@ -312,6 +1209,7 @@
                 <w:sz w:val="26"/>
                 <w:szCs w:val="26"/>
               </w:rPr>
+              <w:lastRenderedPageBreak/>
               <w:t>3</w:t>
             </w:r>
           </w:p>
@@ -334,6 +1232,77 @@
                 <w:szCs w:val="26"/>
               </w:rPr>
             </w:pPr>
+            <w:r>
+              <w:rPr>
+                <w:rFonts w:ascii="Leelawadee" w:hAnsi="Leelawadee" w:cs="Leelawadee"/>
+                <w:sz w:val="26"/>
+                <w:szCs w:val="26"/>
+              </w:rPr>
+              <w:t xml:space="preserve">SD-705 </w:t>
+            </w:r>
+            <w:proofErr w:type="spellStart"/>
+            <w:r>
+              <w:rPr>
+                <w:rFonts w:ascii="Leelawadee" w:hAnsi="Leelawadee" w:cs="Leelawadee"/>
+                <w:sz w:val="26"/>
+                <w:szCs w:val="26"/>
+              </w:rPr>
+              <w:t>sodo</w:t>
+            </w:r>
+            <w:proofErr w:type="spellEnd"/>
+            <w:r>
+              <w:rPr>
+                <w:rFonts w:ascii="Leelawadee" w:hAnsi="Leelawadee" w:cs="Leelawadee"/>
+                <w:sz w:val="26"/>
+                <w:szCs w:val="26"/>
+              </w:rPr>
+              <w:t xml:space="preserve"> gaming wireless Bluetooth Headphones compatible with </w:t>
+            </w:r>
+            <w:proofErr w:type="spellStart"/>
+            <w:r>
+              <w:rPr>
+                <w:rFonts w:ascii="Leelawadee" w:hAnsi="Leelawadee" w:cs="Leelawadee"/>
+                <w:sz w:val="26"/>
+                <w:szCs w:val="26"/>
+              </w:rPr>
+              <w:t>iphone,samsung,oppo,realme</w:t>
+            </w:r>
+            <w:proofErr w:type="spellEnd"/>
+            <w:r>
+              <w:rPr>
+                <w:rFonts w:ascii="Leelawadee" w:hAnsi="Leelawadee" w:cs="Leelawadee"/>
+                <w:sz w:val="26"/>
+                <w:szCs w:val="26"/>
+              </w:rPr>
+              <w:t xml:space="preserve"> mobile phones &amp; handset &amp; Laptops Over Ear Stereo </w:t>
+            </w:r>
+            <w:proofErr w:type="spellStart"/>
+            <w:r>
+              <w:rPr>
+                <w:rFonts w:ascii="Leelawadee" w:hAnsi="Leelawadee" w:cs="Leelawadee"/>
+                <w:sz w:val="26"/>
+                <w:szCs w:val="26"/>
+              </w:rPr>
+              <w:t>Musc</w:t>
+            </w:r>
+            <w:proofErr w:type="spellEnd"/>
+            <w:r>
+              <w:rPr>
+                <w:rFonts w:ascii="Leelawadee" w:hAnsi="Leelawadee" w:cs="Leelawadee"/>
+                <w:sz w:val="26"/>
+                <w:szCs w:val="26"/>
+              </w:rPr>
+              <w:t xml:space="preserve"> </w:t>
+            </w:r>
+            <w:r>
+              <w:rPr>
+                <w:rFonts w:ascii="Leelawadee" w:hAnsi="Leelawadee" w:cs="Leelawadee"/>
+                <w:sz w:val="26"/>
+                <w:szCs w:val="26"/>
+              </w:rPr>
+              <w:lastRenderedPageBreak/>
+              <w:t>Headset Micro TF (Blue)</w:t>
+            </w:r>
           </w:p>
         </w:tc>
         <w:tc>
@@ -352,6 +1321,284 @@
                 <w:szCs w:val="26"/>
               </w:rPr>
             </w:pPr>
+            <w:r>
+              <w:rPr>
+                <w:rFonts w:ascii="Leelawadee" w:hAnsi="Leelawadee" w:cs="Leelawadee"/>
+                <w:sz w:val="26"/>
+                <w:szCs w:val="26"/>
+              </w:rPr>
+              <w:lastRenderedPageBreak/>
+              <w:t>Brand Name</w:t>
+            </w:r>
+            <w:r>
+              <w:rPr>
+                <w:rFonts w:ascii="Leelawadee" w:hAnsi="Leelawadee" w:cs="Leelawadee"/>
+                <w:sz w:val="26"/>
+                <w:szCs w:val="26"/>
+              </w:rPr>
+              <w:t xml:space="preserve">: </w:t>
+            </w:r>
+            <w:r>
+              <w:rPr>
+                <w:rFonts w:ascii="Leelawadee" w:hAnsi="Leelawadee" w:cs="Leelawadee"/>
+                <w:sz w:val="26"/>
+                <w:szCs w:val="26"/>
+              </w:rPr>
+              <w:t>Generic</w:t>
+            </w:r>
+          </w:p>
+          <w:p>
+            <w:pPr>
+              <w:spacing w:line="276" w:lineRule="auto"/>
+              <w:rPr>
+                <w:rFonts w:ascii="Leelawadee" w:hAnsi="Leelawadee" w:cs="Leelawadee"/>
+                <w:sz w:val="26"/>
+                <w:szCs w:val="26"/>
+              </w:rPr>
+            </w:pPr>
+            <w:r>
+              <w:rPr>
+                <w:rFonts w:ascii="Leelawadee" w:hAnsi="Leelawadee" w:cs="Leelawadee"/>
+                <w:sz w:val="26"/>
+                <w:szCs w:val="26"/>
+              </w:rPr>
+              <w:t xml:space="preserve">Color: </w:t>
+            </w:r>
+            <w:r>
+              <w:rPr>
+                <w:rFonts w:ascii="Leelawadee" w:hAnsi="Leelawadee" w:cs="Leelawadee"/>
+                <w:sz w:val="26"/>
+                <w:szCs w:val="26"/>
+              </w:rPr>
+              <w:t>Blue</w:t>
+            </w:r>
+          </w:p>
+          <w:p>
+            <w:pPr>
+              <w:spacing w:line="276" w:lineRule="auto"/>
+              <w:rPr>
+                <w:rFonts w:ascii="Leelawadee" w:hAnsi="Leelawadee" w:cs="Leelawadee"/>
+                <w:sz w:val="26"/>
+                <w:szCs w:val="26"/>
+              </w:rPr>
+            </w:pPr>
+            <w:r>
+              <w:rPr>
+                <w:rFonts w:ascii="Leelawadee" w:hAnsi="Leelawadee" w:cs="Leelawadee"/>
+                <w:sz w:val="26"/>
+                <w:szCs w:val="26"/>
+              </w:rPr>
+              <w:t xml:space="preserve">Headphones Ear Placement: </w:t>
+            </w:r>
+            <w:r>
+              <w:rPr>
+                <w:rFonts w:ascii="Leelawadee" w:hAnsi="Leelawadee" w:cs="Leelawadee"/>
+                <w:sz w:val="26"/>
+                <w:szCs w:val="26"/>
+              </w:rPr>
+              <w:t>Over Ear</w:t>
+            </w:r>
+          </w:p>
+          <w:p>
+            <w:pPr>
+              <w:spacing w:line="276" w:lineRule="auto"/>
+              <w:rPr>
+                <w:rFonts w:ascii="Leelawadee" w:hAnsi="Leelawadee" w:cs="Leelawadee"/>
+                <w:sz w:val="26"/>
+                <w:szCs w:val="26"/>
+              </w:rPr>
+            </w:pPr>
+            <w:r>
+              <w:rPr>
+                <w:rFonts w:ascii="Leelawadee" w:hAnsi="Leelawadee" w:cs="Leelawadee"/>
+                <w:sz w:val="26"/>
+                <w:szCs w:val="26"/>
+              </w:rPr>
+              <w:lastRenderedPageBreak/>
+              <w:t xml:space="preserve">Headphones Form Factor: </w:t>
+            </w:r>
+            <w:r>
+              <w:rPr>
+                <w:rFonts w:ascii="Leelawadee" w:hAnsi="Leelawadee" w:cs="Leelawadee"/>
+                <w:sz w:val="26"/>
+                <w:szCs w:val="26"/>
+              </w:rPr>
+              <w:t>Over Ear</w:t>
+            </w:r>
+          </w:p>
+          <w:p>
+            <w:pPr>
+              <w:spacing w:line="276" w:lineRule="auto"/>
+              <w:rPr>
+                <w:rFonts w:ascii="Leelawadee" w:hAnsi="Leelawadee" w:cs="Leelawadee"/>
+                <w:sz w:val="26"/>
+                <w:szCs w:val="26"/>
+              </w:rPr>
+            </w:pPr>
+            <w:r>
+              <w:rPr>
+                <w:rFonts w:ascii="Leelawadee" w:hAnsi="Leelawadee" w:cs="Leelawadee"/>
+                <w:sz w:val="26"/>
+                <w:szCs w:val="26"/>
+              </w:rPr>
+              <w:t xml:space="preserve">Impedance: </w:t>
+            </w:r>
+            <w:r>
+              <w:rPr>
+                <w:rFonts w:ascii="Leelawadee" w:hAnsi="Leelawadee" w:cs="Leelawadee"/>
+                <w:sz w:val="26"/>
+                <w:szCs w:val="26"/>
+              </w:rPr>
+              <w:t>32 Ohm</w:t>
+            </w:r>
+          </w:p>
+          <w:p>
+            <w:pPr>
+              <w:spacing w:line="276" w:lineRule="auto"/>
+              <w:rPr>
+                <w:rFonts w:ascii="Leelawadee" w:hAnsi="Leelawadee" w:cs="Leelawadee"/>
+                <w:sz w:val="26"/>
+                <w:szCs w:val="26"/>
+              </w:rPr>
+            </w:pPr>
+            <w:r>
+              <w:rPr>
+                <w:rFonts w:ascii="Leelawadee" w:hAnsi="Leelawadee" w:cs="Leelawadee"/>
+                <w:sz w:val="26"/>
+                <w:szCs w:val="26"/>
+              </w:rPr>
+              <w:t xml:space="preserve">Noise Control: </w:t>
+            </w:r>
+            <w:r>
+              <w:rPr>
+                <w:rFonts w:ascii="Leelawadee" w:hAnsi="Leelawadee" w:cs="Leelawadee"/>
+                <w:sz w:val="26"/>
+                <w:szCs w:val="26"/>
+              </w:rPr>
+              <w:t>Active Noise Cancellation</w:t>
+            </w:r>
+          </w:p>
+          <w:p>
+            <w:pPr>
+              <w:spacing w:line="276" w:lineRule="auto"/>
+              <w:rPr>
+                <w:rFonts w:ascii="Leelawadee" w:hAnsi="Leelawadee" w:cs="Leelawadee"/>
+                <w:sz w:val="26"/>
+                <w:szCs w:val="26"/>
+              </w:rPr>
+            </w:pPr>
+            <w:r>
+              <w:rPr>
+                <w:rFonts w:ascii="Leelawadee" w:hAnsi="Leelawadee" w:cs="Leelawadee"/>
+                <w:sz w:val="26"/>
+                <w:szCs w:val="26"/>
+              </w:rPr>
+              <w:t xml:space="preserve">Model Name: </w:t>
+            </w:r>
+            <w:proofErr w:type="spellStart"/>
+            <w:r>
+              <w:rPr>
+                <w:rFonts w:ascii="Leelawadee" w:hAnsi="Leelawadee" w:cs="Leelawadee"/>
+                <w:sz w:val="26"/>
+                <w:szCs w:val="26"/>
+              </w:rPr>
+              <w:t>Sodo</w:t>
+            </w:r>
+            <w:proofErr w:type="spellEnd"/>
+            <w:r>
+              <w:rPr>
+                <w:rFonts w:ascii="Leelawadee" w:hAnsi="Leelawadee" w:cs="Leelawadee"/>
+                <w:sz w:val="26"/>
+                <w:szCs w:val="26"/>
+              </w:rPr>
+              <w:t xml:space="preserve"> SD-705</w:t>
+            </w:r>
+          </w:p>
+          <w:p>
+            <w:pPr>
+              <w:spacing w:line="276" w:lineRule="auto"/>
+              <w:rPr>
+                <w:rFonts w:ascii="Leelawadee" w:hAnsi="Leelawadee" w:cs="Leelawadee"/>
+                <w:sz w:val="26"/>
+                <w:szCs w:val="26"/>
+              </w:rPr>
+            </w:pPr>
+            <w:r>
+              <w:rPr>
+                <w:rFonts w:ascii="Leelawadee" w:hAnsi="Leelawadee" w:cs="Leelawadee"/>
+                <w:sz w:val="26"/>
+                <w:szCs w:val="26"/>
+              </w:rPr>
+              <w:t xml:space="preserve">Connectivity Technology: </w:t>
+            </w:r>
+            <w:r>
+              <w:rPr>
+                <w:rFonts w:ascii="Leelawadee" w:hAnsi="Leelawadee" w:cs="Leelawadee"/>
+                <w:sz w:val="26"/>
+                <w:szCs w:val="26"/>
+              </w:rPr>
+              <w:t>Wireless, Wired</w:t>
+            </w:r>
+          </w:p>
+          <w:p>
+            <w:pPr>
+              <w:spacing w:line="276" w:lineRule="auto"/>
+              <w:rPr>
+                <w:rFonts w:ascii="Leelawadee" w:hAnsi="Leelawadee" w:cs="Leelawadee"/>
+                <w:sz w:val="26"/>
+                <w:szCs w:val="26"/>
+              </w:rPr>
+            </w:pPr>
+            <w:r>
+              <w:rPr>
+                <w:rFonts w:ascii="Leelawadee" w:hAnsi="Leelawadee" w:cs="Leelawadee"/>
+                <w:sz w:val="26"/>
+                <w:szCs w:val="26"/>
+              </w:rPr>
+              <w:t>Wi</w:t>
+            </w:r>
+            <w:r>
+              <w:rPr>
+                <w:rFonts w:ascii="Leelawadee" w:hAnsi="Leelawadee" w:cs="Leelawadee"/>
+                <w:sz w:val="26"/>
+                <w:szCs w:val="26"/>
+              </w:rPr>
+              <w:t xml:space="preserve">reless Communication Technology: </w:t>
+            </w:r>
+            <w:r>
+              <w:rPr>
+                <w:rFonts w:ascii="Leelawadee" w:hAnsi="Leelawadee" w:cs="Leelawadee"/>
+                <w:sz w:val="26"/>
+                <w:szCs w:val="26"/>
+              </w:rPr>
+              <w:t>Wireless</w:t>
+            </w:r>
+          </w:p>
+          <w:p>
+            <w:pPr>
+              <w:spacing w:line="276" w:lineRule="auto"/>
+              <w:rPr>
+                <w:rFonts w:ascii="Leelawadee" w:hAnsi="Leelawadee" w:cs="Leelawadee"/>
+                <w:sz w:val="26"/>
+                <w:szCs w:val="26"/>
+              </w:rPr>
+            </w:pPr>
+            <w:r>
+              <w:rPr>
+                <w:rFonts w:ascii="Leelawadee" w:hAnsi="Leelawadee" w:cs="Leelawadee"/>
+                <w:sz w:val="26"/>
+                <w:szCs w:val="26"/>
+              </w:rPr>
+              <w:t xml:space="preserve">Special Features: </w:t>
+            </w:r>
+            <w:r>
+              <w:rPr>
+                <w:rFonts w:ascii="Leelawadee" w:hAnsi="Leelawadee" w:cs="Leelawadee"/>
+                <w:sz w:val="26"/>
+                <w:szCs w:val="26"/>
+              </w:rPr>
+              <w:t>Surround Sound, Adjustable Headband, Noise Cancellation, Rechargeable Battery, Microphone Included</w:t>
+            </w:r>
           </w:p>
         </w:tc>
       </w:tr>
@@ -408,10 +1655,94 @@
               <w:spacing w:line="276" w:lineRule="auto"/>
               <w:rPr>
                 <w:rFonts w:ascii="Leelawadee" w:hAnsi="Leelawadee" w:cs="Leelawadee"/>
-                <w:sz w:val="26"/>
-                <w:szCs w:val="26"/>
-              </w:rPr>
-            </w:pPr>
+                <w:b/>
+                <w:bCs/>
+                <w:sz w:val="26"/>
+                <w:szCs w:val="26"/>
+              </w:rPr>
+            </w:pPr>
+            <w:r>
+              <w:rPr>
+                <w:rFonts w:ascii="Leelawadee" w:hAnsi="Leelawadee" w:cs="Leelawadee"/>
+                <w:b/>
+                <w:bCs/>
+                <w:sz w:val="26"/>
+                <w:szCs w:val="26"/>
+              </w:rPr>
+              <w:t>About this item</w:t>
+            </w:r>
+          </w:p>
+          <w:p>
+            <w:pPr>
+              <w:pStyle w:val="ListParagraph"/>
+              <w:numPr>
+                <w:ilvl w:val="0"/>
+                <w:numId w:val="2"/>
+              </w:numPr>
+              <w:spacing w:line="276" w:lineRule="auto"/>
+              <w:ind w:left="403"/>
+              <w:rPr>
+                <w:rFonts w:ascii="Leelawadee" w:hAnsi="Leelawadee" w:cs="Leelawadee"/>
+                <w:sz w:val="26"/>
+                <w:szCs w:val="26"/>
+              </w:rPr>
+            </w:pPr>
+            <w:r>
+              <w:rPr>
+                <w:rFonts w:ascii="Leelawadee" w:hAnsi="Leelawadee" w:cs="Leelawadee"/>
+                <w:sz w:val="26"/>
+                <w:szCs w:val="26"/>
+              </w:rPr>
+              <w:t>It is perfectly designed to make it convenient and simple for long time use Wireless headset using Bluetooth or AUX connection</w:t>
+            </w:r>
+          </w:p>
+          <w:p>
+            <w:pPr>
+              <w:pStyle w:val="ListParagraph"/>
+              <w:numPr>
+                <w:ilvl w:val="0"/>
+                <w:numId w:val="2"/>
+              </w:numPr>
+              <w:spacing w:line="276" w:lineRule="auto"/>
+              <w:ind w:left="403"/>
+              <w:rPr>
+                <w:rFonts w:ascii="Leelawadee" w:hAnsi="Leelawadee" w:cs="Leelawadee"/>
+                <w:sz w:val="26"/>
+                <w:szCs w:val="26"/>
+              </w:rPr>
+            </w:pPr>
+            <w:r>
+              <w:rPr>
+                <w:rFonts w:ascii="Leelawadee" w:hAnsi="Leelawadee" w:cs="Leelawadee"/>
+                <w:sz w:val="26"/>
+                <w:szCs w:val="26"/>
+              </w:rPr>
+              <w:t>Full wrap earmuffs, without pressure on the ears. The ear wrap design does not press on the ear. The highly elastic protein leather is soft, breathable and comfortable to wear.</w:t>
+            </w:r>
+          </w:p>
+          <w:p>
+            <w:pPr>
+              <w:pStyle w:val="ListParagraph"/>
+              <w:numPr>
+                <w:ilvl w:val="0"/>
+                <w:numId w:val="2"/>
+              </w:numPr>
+              <w:spacing w:line="276" w:lineRule="auto"/>
+              <w:ind w:left="403"/>
+              <w:rPr>
+                <w:rFonts w:ascii="Leelawadee" w:hAnsi="Leelawadee" w:cs="Leelawadee"/>
+                <w:sz w:val="26"/>
+                <w:szCs w:val="26"/>
+              </w:rPr>
+            </w:pPr>
+            <w:r>
+              <w:rPr>
+                <w:rFonts w:ascii="Leelawadee" w:hAnsi="Leelawadee" w:cs="Leelawadee"/>
+                <w:sz w:val="26"/>
+                <w:szCs w:val="26"/>
+              </w:rPr>
+              <w:t>Good Gift: Perfect Christmas, Valentine's Day, Children's Day, Birthday gift for family and friends, suitable for office work, sport, school, traveling, etc. Portable: This headset is lightweight and can be carried around without taking up space, easy to store, very easy to carry.</w:t>
+            </w:r>
           </w:p>
         </w:tc>
       </w:tr>
@@ -466,6 +1797,32 @@
                 <w:szCs w:val="26"/>
               </w:rPr>
             </w:pPr>
+            <w:r>
+              <w:rPr>
+                <w:rFonts w:ascii="Leelawadee" w:hAnsi="Leelawadee" w:cs="Leelawadee"/>
+                <w:sz w:val="26"/>
+                <w:szCs w:val="26"/>
+              </w:rPr>
+              <w:t xml:space="preserve">Wireless Headset - SODO - SD1102 -, Bluetooth V5.3 with External Microphone - Hi-Res Stereo Headphones </w:t>
+            </w:r>
+            <w:proofErr w:type="spellStart"/>
+            <w:r>
+              <w:rPr>
+                <w:rFonts w:ascii="Leelawadee" w:hAnsi="Leelawadee" w:cs="Leelawadee"/>
+                <w:sz w:val="26"/>
+                <w:szCs w:val="26"/>
+              </w:rPr>
+              <w:t>HiFi</w:t>
+            </w:r>
+            <w:proofErr w:type="spellEnd"/>
+            <w:r>
+              <w:rPr>
+                <w:rFonts w:ascii="Leelawadee" w:hAnsi="Leelawadee" w:cs="Leelawadee"/>
+                <w:sz w:val="26"/>
+                <w:szCs w:val="26"/>
+              </w:rPr>
+              <w:t xml:space="preserve"> and SD Card Support - Over Ear - Color (Black)</w:t>
+            </w:r>
           </w:p>
         </w:tc>
         <w:tc>
@@ -478,6 +1835,282 @@
           <w:p>
             <w:pPr>
               <w:spacing w:line="276" w:lineRule="auto"/>
+              <w:rPr>
+                <w:rFonts w:ascii="Leelawadee" w:hAnsi="Leelawadee" w:cs="Leelawadee"/>
+                <w:sz w:val="26"/>
+                <w:szCs w:val="26"/>
+              </w:rPr>
+            </w:pPr>
+            <w:r>
+              <w:rPr>
+                <w:rFonts w:ascii="Leelawadee" w:hAnsi="Leelawadee" w:cs="Leelawadee"/>
+                <w:sz w:val="26"/>
+                <w:szCs w:val="26"/>
+              </w:rPr>
+              <w:t>EGP370.00</w:t>
+            </w:r>
+          </w:p>
+          <w:p>
+            <w:pPr>
+              <w:spacing w:line="276" w:lineRule="auto"/>
+              <w:rPr>
+                <w:rFonts w:ascii="Leelawadee" w:hAnsi="Leelawadee" w:cs="Leelawadee"/>
+                <w:sz w:val="26"/>
+                <w:szCs w:val="26"/>
+              </w:rPr>
+            </w:pPr>
+            <w:r>
+              <w:rPr>
+                <w:rFonts w:ascii="Leelawadee" w:hAnsi="Leelawadee" w:cs="Leelawadee"/>
+                <w:sz w:val="26"/>
+                <w:szCs w:val="26"/>
+              </w:rPr>
+              <w:t xml:space="preserve">Brand Name: </w:t>
+            </w:r>
+            <w:r>
+              <w:rPr>
+                <w:rFonts w:ascii="Leelawadee" w:hAnsi="Leelawadee" w:cs="Leelawadee"/>
+                <w:sz w:val="26"/>
+                <w:szCs w:val="26"/>
+              </w:rPr>
+              <w:t>Generic</w:t>
+            </w:r>
+          </w:p>
+          <w:p>
+            <w:pPr>
+              <w:spacing w:line="276" w:lineRule="auto"/>
+              <w:rPr>
+                <w:rFonts w:ascii="Leelawadee" w:hAnsi="Leelawadee" w:cs="Leelawadee"/>
+                <w:sz w:val="26"/>
+                <w:szCs w:val="26"/>
+              </w:rPr>
+            </w:pPr>
+            <w:r>
+              <w:rPr>
+                <w:rFonts w:ascii="Leelawadee" w:hAnsi="Leelawadee" w:cs="Leelawadee"/>
+                <w:sz w:val="26"/>
+                <w:szCs w:val="26"/>
+              </w:rPr>
+              <w:t>Color</w:t>
+            </w:r>
+            <w:r>
+              <w:rPr>
+                <w:rFonts w:ascii="Leelawadee" w:hAnsi="Leelawadee" w:cs="Leelawadee"/>
+                <w:sz w:val="26"/>
+                <w:szCs w:val="26"/>
+              </w:rPr>
+              <w:t xml:space="preserve">: </w:t>
+            </w:r>
+            <w:r>
+              <w:rPr>
+                <w:rFonts w:ascii="Leelawadee" w:hAnsi="Leelawadee" w:cs="Leelawadee"/>
+                <w:sz w:val="26"/>
+                <w:szCs w:val="26"/>
+              </w:rPr>
+              <w:t>Black</w:t>
+            </w:r>
+          </w:p>
+          <w:p>
+            <w:pPr>
+              <w:spacing w:line="276" w:lineRule="auto"/>
+              <w:rPr>
+                <w:rFonts w:ascii="Leelawadee" w:hAnsi="Leelawadee" w:cs="Leelawadee"/>
+                <w:sz w:val="26"/>
+                <w:szCs w:val="26"/>
+              </w:rPr>
+            </w:pPr>
+            <w:r>
+              <w:rPr>
+                <w:rFonts w:ascii="Leelawadee" w:hAnsi="Leelawadee" w:cs="Leelawadee"/>
+                <w:sz w:val="26"/>
+                <w:szCs w:val="26"/>
+              </w:rPr>
+              <w:t xml:space="preserve">Headphones Form Factor: </w:t>
+            </w:r>
+            <w:r>
+              <w:rPr>
+                <w:rFonts w:ascii="Leelawadee" w:hAnsi="Leelawadee" w:cs="Leelawadee"/>
+                <w:sz w:val="26"/>
+                <w:szCs w:val="26"/>
+              </w:rPr>
+              <w:t>Over Ear</w:t>
+            </w:r>
+          </w:p>
+          <w:p>
+            <w:pPr>
+              <w:spacing w:line="276" w:lineRule="auto"/>
+              <w:rPr>
+                <w:rFonts w:ascii="Leelawadee" w:hAnsi="Leelawadee" w:cs="Leelawadee"/>
+                <w:sz w:val="26"/>
+                <w:szCs w:val="26"/>
+              </w:rPr>
+            </w:pPr>
+            <w:r>
+              <w:rPr>
+                <w:rFonts w:ascii="Leelawadee" w:hAnsi="Leelawadee" w:cs="Leelawadee"/>
+                <w:sz w:val="26"/>
+                <w:szCs w:val="26"/>
+              </w:rPr>
+              <w:t xml:space="preserve">Model Name: </w:t>
+            </w:r>
+            <w:r>
+              <w:rPr>
+                <w:rFonts w:ascii="Leelawadee" w:hAnsi="Leelawadee" w:cs="Leelawadee"/>
+                <w:sz w:val="26"/>
+                <w:szCs w:val="26"/>
+              </w:rPr>
+              <w:t>SD</w:t>
+            </w:r>
+          </w:p>
+          <w:p>
+            <w:pPr>
+              <w:spacing w:line="276" w:lineRule="auto"/>
+              <w:rPr>
+                <w:rFonts w:ascii="Leelawadee" w:hAnsi="Leelawadee" w:cs="Leelawadee"/>
+                <w:sz w:val="26"/>
+                <w:szCs w:val="26"/>
+              </w:rPr>
+            </w:pPr>
+            <w:r>
+              <w:rPr>
+                <w:rFonts w:ascii="Leelawadee" w:hAnsi="Leelawadee" w:cs="Leelawadee"/>
+                <w:sz w:val="26"/>
+                <w:szCs w:val="26"/>
+              </w:rPr>
+              <w:t>Connectivity Technology</w:t>
+            </w:r>
+            <w:r>
+              <w:rPr>
+                <w:rFonts w:ascii="Leelawadee" w:hAnsi="Leelawadee" w:cs="Leelawadee"/>
+                <w:sz w:val="26"/>
+                <w:szCs w:val="26"/>
+              </w:rPr>
+              <w:t xml:space="preserve">: </w:t>
+            </w:r>
+            <w:r>
+              <w:rPr>
+                <w:rFonts w:ascii="Leelawadee" w:hAnsi="Leelawadee" w:cs="Leelawadee"/>
+                <w:sz w:val="26"/>
+                <w:szCs w:val="26"/>
+              </w:rPr>
+              <w:t>Wireless</w:t>
+            </w:r>
+          </w:p>
+          <w:p>
+            <w:pPr>
+              <w:spacing w:line="276" w:lineRule="auto"/>
+              <w:rPr>
+                <w:rFonts w:ascii="Leelawadee" w:hAnsi="Leelawadee" w:cs="Leelawadee"/>
+                <w:sz w:val="26"/>
+                <w:szCs w:val="26"/>
+              </w:rPr>
+            </w:pPr>
+            <w:r>
+              <w:rPr>
+                <w:rFonts w:ascii="Leelawadee" w:hAnsi="Leelawadee" w:cs="Leelawadee"/>
+                <w:sz w:val="26"/>
+                <w:szCs w:val="26"/>
+              </w:rPr>
+              <w:t>Wireless Communication Technology</w:t>
+            </w:r>
+            <w:r>
+              <w:rPr>
+                <w:rFonts w:ascii="Leelawadee" w:hAnsi="Leelawadee" w:cs="Leelawadee"/>
+                <w:sz w:val="26"/>
+                <w:szCs w:val="26"/>
+              </w:rPr>
+              <w:t xml:space="preserve">: </w:t>
+            </w:r>
+            <w:r>
+              <w:rPr>
+                <w:rFonts w:ascii="Leelawadee" w:hAnsi="Leelawadee" w:cs="Leelawadee"/>
+                <w:sz w:val="26"/>
+                <w:szCs w:val="26"/>
+              </w:rPr>
+              <w:t>Bluetooth</w:t>
+            </w:r>
+          </w:p>
+          <w:p>
+            <w:pPr>
+              <w:spacing w:line="276" w:lineRule="auto"/>
+              <w:rPr>
+                <w:rFonts w:ascii="Leelawadee" w:hAnsi="Leelawadee" w:cs="Leelawadee"/>
+                <w:sz w:val="26"/>
+                <w:szCs w:val="26"/>
+              </w:rPr>
+            </w:pPr>
+            <w:r>
+              <w:rPr>
+                <w:rFonts w:ascii="Leelawadee" w:hAnsi="Leelawadee" w:cs="Leelawadee"/>
+                <w:sz w:val="26"/>
+                <w:szCs w:val="26"/>
+              </w:rPr>
+              <w:t xml:space="preserve">Special Features: </w:t>
+            </w:r>
+            <w:r>
+              <w:rPr>
+                <w:rFonts w:ascii="Leelawadee" w:hAnsi="Leelawadee" w:cs="Leelawadee"/>
+                <w:sz w:val="26"/>
+                <w:szCs w:val="26"/>
+              </w:rPr>
+              <w:t>Fast Charging</w:t>
+            </w:r>
+          </w:p>
+          <w:p>
+            <w:pPr>
+              <w:spacing w:line="276" w:lineRule="auto"/>
+              <w:rPr>
+                <w:rFonts w:ascii="Leelawadee" w:hAnsi="Leelawadee" w:cs="Leelawadee"/>
+                <w:sz w:val="26"/>
+                <w:szCs w:val="26"/>
+              </w:rPr>
+            </w:pPr>
+            <w:r>
+              <w:rPr>
+                <w:rFonts w:ascii="Leelawadee" w:hAnsi="Leelawadee" w:cs="Leelawadee"/>
+                <w:sz w:val="26"/>
+                <w:szCs w:val="26"/>
+              </w:rPr>
+              <w:t xml:space="preserve">Included Components: </w:t>
+            </w:r>
+            <w:r>
+              <w:rPr>
+                <w:rFonts w:ascii="Leelawadee" w:hAnsi="Leelawadee" w:cs="Leelawadee"/>
+                <w:sz w:val="26"/>
+                <w:szCs w:val="26"/>
+              </w:rPr>
+              <w:t>Cable</w:t>
+            </w:r>
+          </w:p>
+          <w:p>
+            <w:pPr>
+              <w:spacing w:line="276" w:lineRule="auto"/>
+              <w:rPr>
+                <w:rFonts w:ascii="Leelawadee" w:hAnsi="Leelawadee" w:cs="Leelawadee"/>
+                <w:sz w:val="26"/>
+                <w:szCs w:val="26"/>
+              </w:rPr>
+            </w:pPr>
+            <w:r>
+              <w:rPr>
+                <w:rFonts w:ascii="Leelawadee" w:hAnsi="Leelawadee" w:cs="Leelawadee"/>
+                <w:sz w:val="26"/>
+                <w:szCs w:val="26"/>
+              </w:rPr>
+              <w:t xml:space="preserve">Age Range Description: </w:t>
+            </w:r>
+            <w:r>
+              <w:rPr>
+                <w:rFonts w:ascii="Leelawadee" w:hAnsi="Leelawadee" w:cs="Leelawadee"/>
+                <w:sz w:val="26"/>
+                <w:szCs w:val="26"/>
+              </w:rPr>
+              <w:t>Adult</w:t>
+            </w:r>
+          </w:p>
+          <w:p>
+            <w:pPr>
+              <w:spacing w:line="276" w:lineRule="auto"/>
               <w:jc w:val="both"/>
               <w:rPr>
                 <w:rFonts w:ascii="Leelawadee" w:hAnsi="Leelawadee" w:cs="Leelawadee"/>
@@ -485,6 +2118,23 @@
                 <w:szCs w:val="26"/>
               </w:rPr>
             </w:pPr>
+            <w:r>
+              <w:rPr>
+                <w:rFonts w:ascii="Leelawadee" w:hAnsi="Leelawadee" w:cs="Leelawadee"/>
+                <w:sz w:val="26"/>
+                <w:szCs w:val="26"/>
+              </w:rPr>
+              <w:lastRenderedPageBreak/>
+              <w:t xml:space="preserve">Material: </w:t>
+            </w:r>
+            <w:r>
+              <w:rPr>
+                <w:rFonts w:ascii="Leelawadee" w:hAnsi="Leelawadee" w:cs="Leelawadee"/>
+                <w:sz w:val="26"/>
+                <w:szCs w:val="26"/>
+              </w:rPr>
+              <w:t>Plastic</w:t>
+            </w:r>
           </w:p>
         </w:tc>
       </w:tr>
@@ -538,10 +2188,200 @@
               <w:spacing w:line="276" w:lineRule="auto"/>
               <w:rPr>
                 <w:rFonts w:ascii="Leelawadee" w:hAnsi="Leelawadee" w:cs="Leelawadee"/>
-                <w:sz w:val="26"/>
-                <w:szCs w:val="26"/>
-              </w:rPr>
-            </w:pPr>
+                <w:b/>
+                <w:bCs/>
+                <w:sz w:val="26"/>
+                <w:szCs w:val="26"/>
+              </w:rPr>
+            </w:pPr>
+            <w:r>
+              <w:rPr>
+                <w:rFonts w:ascii="Leelawadee" w:hAnsi="Leelawadee" w:cs="Leelawadee"/>
+                <w:b/>
+                <w:bCs/>
+                <w:sz w:val="26"/>
+                <w:szCs w:val="26"/>
+              </w:rPr>
+              <w:t>About this item</w:t>
+            </w:r>
+          </w:p>
+          <w:p>
+            <w:pPr>
+              <w:pStyle w:val="ListParagraph"/>
+              <w:numPr>
+                <w:ilvl w:val="0"/>
+                <w:numId w:val="3"/>
+              </w:numPr>
+              <w:spacing w:line="276" w:lineRule="auto"/>
+              <w:ind w:left="493"/>
+              <w:rPr>
+                <w:rFonts w:ascii="Leelawadee" w:hAnsi="Leelawadee" w:cs="Leelawadee"/>
+                <w:sz w:val="26"/>
+                <w:szCs w:val="26"/>
+              </w:rPr>
+            </w:pPr>
+            <w:r>
+              <w:rPr>
+                <w:rFonts w:ascii="Leelawadee" w:hAnsi="Leelawadee" w:cs="Leelawadee"/>
+                <w:sz w:val="26"/>
+                <w:szCs w:val="26"/>
+              </w:rPr>
+              <w:t>Hi-Fi HD Stereo Headphones</w:t>
+            </w:r>
+          </w:p>
+          <w:p>
+            <w:pPr>
+              <w:pStyle w:val="ListParagraph"/>
+              <w:numPr>
+                <w:ilvl w:val="0"/>
+                <w:numId w:val="3"/>
+              </w:numPr>
+              <w:spacing w:line="276" w:lineRule="auto"/>
+              <w:ind w:left="493"/>
+              <w:rPr>
+                <w:rFonts w:ascii="Leelawadee" w:hAnsi="Leelawadee" w:cs="Leelawadee"/>
+                <w:sz w:val="26"/>
+                <w:szCs w:val="26"/>
+              </w:rPr>
+            </w:pPr>
+            <w:r>
+              <w:rPr>
+                <w:rFonts w:ascii="Leelawadee" w:hAnsi="Leelawadee" w:cs="Leelawadee"/>
+                <w:sz w:val="26"/>
+                <w:szCs w:val="26"/>
+              </w:rPr>
+              <w:t>Convenient and Hassle Free</w:t>
+            </w:r>
+          </w:p>
+          <w:p>
+            <w:pPr>
+              <w:pStyle w:val="ListParagraph"/>
+              <w:numPr>
+                <w:ilvl w:val="0"/>
+                <w:numId w:val="3"/>
+              </w:numPr>
+              <w:spacing w:line="276" w:lineRule="auto"/>
+              <w:ind w:left="493"/>
+              <w:rPr>
+                <w:rFonts w:ascii="Leelawadee" w:hAnsi="Leelawadee" w:cs="Leelawadee"/>
+                <w:sz w:val="26"/>
+                <w:szCs w:val="26"/>
+              </w:rPr>
+            </w:pPr>
+            <w:r>
+              <w:rPr>
+                <w:rFonts w:ascii="Leelawadee" w:hAnsi="Leelawadee" w:cs="Leelawadee"/>
+                <w:sz w:val="26"/>
+                <w:szCs w:val="26"/>
+              </w:rPr>
+              <w:t>Easy and effective dual system action</w:t>
+            </w:r>
+          </w:p>
+          <w:p>
+            <w:pPr>
+              <w:pStyle w:val="ListParagraph"/>
+              <w:numPr>
+                <w:ilvl w:val="0"/>
+                <w:numId w:val="3"/>
+              </w:numPr>
+              <w:spacing w:line="276" w:lineRule="auto"/>
+              <w:ind w:left="493"/>
+              <w:rPr>
+                <w:rFonts w:ascii="Leelawadee" w:hAnsi="Leelawadee" w:cs="Leelawadee"/>
+                <w:sz w:val="26"/>
+                <w:szCs w:val="26"/>
+              </w:rPr>
+            </w:pPr>
+            <w:r>
+              <w:rPr>
+                <w:rFonts w:ascii="Leelawadee" w:hAnsi="Leelawadee" w:cs="Leelawadee"/>
+                <w:sz w:val="26"/>
+                <w:szCs w:val="26"/>
+              </w:rPr>
+              <w:t>Broadcast time: 8 hours</w:t>
+            </w:r>
+          </w:p>
+          <w:p>
+            <w:pPr>
+              <w:pStyle w:val="ListParagraph"/>
+              <w:numPr>
+                <w:ilvl w:val="0"/>
+                <w:numId w:val="3"/>
+              </w:numPr>
+              <w:spacing w:line="276" w:lineRule="auto"/>
+              <w:ind w:left="493"/>
+              <w:rPr>
+                <w:rFonts w:ascii="Leelawadee" w:hAnsi="Leelawadee" w:cs="Leelawadee"/>
+                <w:sz w:val="26"/>
+                <w:szCs w:val="26"/>
+              </w:rPr>
+            </w:pPr>
+            <w:r>
+              <w:rPr>
+                <w:rFonts w:ascii="Leelawadee" w:hAnsi="Leelawadee" w:cs="Leelawadee"/>
+                <w:sz w:val="26"/>
+                <w:szCs w:val="26"/>
+              </w:rPr>
+              <w:t>Bluetooth v5.3</w:t>
+            </w:r>
+          </w:p>
+          <w:p>
+            <w:pPr>
+              <w:pStyle w:val="ListParagraph"/>
+              <w:numPr>
+                <w:ilvl w:val="0"/>
+                <w:numId w:val="3"/>
+              </w:numPr>
+              <w:spacing w:line="276" w:lineRule="auto"/>
+              <w:ind w:left="493"/>
+              <w:rPr>
+                <w:rFonts w:ascii="Leelawadee" w:hAnsi="Leelawadee" w:cs="Leelawadee"/>
+                <w:sz w:val="26"/>
+                <w:szCs w:val="26"/>
+              </w:rPr>
+            </w:pPr>
+            <w:r>
+              <w:rPr>
+                <w:rFonts w:ascii="Leelawadee" w:hAnsi="Leelawadee" w:cs="Leelawadee"/>
+                <w:sz w:val="26"/>
+                <w:szCs w:val="26"/>
+              </w:rPr>
+              <w:t>Bluetooth Speaker</w:t>
+            </w:r>
+          </w:p>
+          <w:p>
+            <w:pPr>
+              <w:pStyle w:val="ListParagraph"/>
+              <w:numPr>
+                <w:ilvl w:val="0"/>
+                <w:numId w:val="3"/>
+              </w:numPr>
+              <w:spacing w:line="276" w:lineRule="auto"/>
+              <w:ind w:left="493"/>
+              <w:rPr>
+                <w:rFonts w:ascii="Leelawadee" w:hAnsi="Leelawadee" w:cs="Leelawadee"/>
+                <w:sz w:val="26"/>
+                <w:szCs w:val="26"/>
+              </w:rPr>
+            </w:pPr>
+            <w:proofErr w:type="spellStart"/>
+            <w:r>
+              <w:rPr>
+                <w:rFonts w:ascii="Leelawadee" w:hAnsi="Leelawadee" w:cs="Leelawadee"/>
+                <w:sz w:val="26"/>
+                <w:szCs w:val="26"/>
+              </w:rPr>
+              <w:t>SoDo</w:t>
+            </w:r>
+            <w:proofErr w:type="spellEnd"/>
+            <w:r>
+              <w:rPr>
+                <w:rFonts w:ascii="Leelawadee" w:hAnsi="Leelawadee" w:cs="Leelawadee"/>
+                <w:sz w:val="26"/>
+                <w:szCs w:val="26"/>
+              </w:rPr>
+              <w:t xml:space="preserve"> 1102</w:t>
+            </w:r>
           </w:p>
         </w:tc>
       </w:tr>
@@ -589,6 +2429,32 @@
                 <w:szCs w:val="26"/>
               </w:rPr>
             </w:pPr>
+            <w:r>
+              <w:rPr>
+                <w:rFonts w:ascii="Leelawadee" w:hAnsi="Leelawadee" w:cs="Leelawadee"/>
+                <w:sz w:val="26"/>
+                <w:szCs w:val="26"/>
+              </w:rPr>
+              <w:t xml:space="preserve">P39 gaming headphone wireless Bluetooth Headphones compatible with all mobile phones &amp; Computers &amp; macaron Foldable headset for mobile phone computer </w:t>
+            </w:r>
+            <w:proofErr w:type="spellStart"/>
+            <w:r>
+              <w:rPr>
+                <w:rFonts w:ascii="Leelawadee" w:hAnsi="Leelawadee" w:cs="Leelawadee"/>
+                <w:sz w:val="26"/>
+                <w:szCs w:val="26"/>
+              </w:rPr>
+              <w:t>audifonos</w:t>
+            </w:r>
+            <w:proofErr w:type="spellEnd"/>
+            <w:r>
+              <w:rPr>
+                <w:rFonts w:ascii="Leelawadee" w:hAnsi="Leelawadee" w:cs="Leelawadee"/>
+                <w:sz w:val="26"/>
+                <w:szCs w:val="26"/>
+              </w:rPr>
+              <w:t xml:space="preserve"> AUX line TF card headphone (BLACK)</w:t>
+            </w:r>
           </w:p>
         </w:tc>
         <w:tc>
@@ -605,6 +2471,309 @@
                 <w:szCs w:val="26"/>
               </w:rPr>
             </w:pPr>
+            <w:r>
+              <w:rPr>
+                <w:rFonts w:ascii="Leelawadee" w:hAnsi="Leelawadee" w:cs="Leelawadee"/>
+                <w:sz w:val="26"/>
+                <w:szCs w:val="26"/>
+              </w:rPr>
+              <w:t>EGP329.00</w:t>
+            </w:r>
+          </w:p>
+          <w:p>
+            <w:pPr>
+              <w:spacing w:line="276" w:lineRule="auto"/>
+              <w:rPr>
+                <w:rFonts w:ascii="Leelawadee" w:hAnsi="Leelawadee" w:cs="Leelawadee"/>
+                <w:sz w:val="26"/>
+                <w:szCs w:val="26"/>
+              </w:rPr>
+            </w:pPr>
+            <w:r>
+              <w:rPr>
+                <w:rFonts w:ascii="Leelawadee" w:hAnsi="Leelawadee" w:cs="Leelawadee"/>
+                <w:sz w:val="26"/>
+                <w:szCs w:val="26"/>
+              </w:rPr>
+              <w:t>Brand Name</w:t>
+            </w:r>
+            <w:r>
+              <w:rPr>
+                <w:rFonts w:ascii="Leelawadee" w:hAnsi="Leelawadee" w:cs="Leelawadee"/>
+                <w:sz w:val="26"/>
+                <w:szCs w:val="26"/>
+              </w:rPr>
+              <w:t xml:space="preserve">: </w:t>
+            </w:r>
+            <w:r>
+              <w:rPr>
+                <w:rFonts w:ascii="Leelawadee" w:hAnsi="Leelawadee" w:cs="Leelawadee"/>
+                <w:sz w:val="26"/>
+                <w:szCs w:val="26"/>
+              </w:rPr>
+              <w:t>Generic</w:t>
+            </w:r>
+          </w:p>
+          <w:p>
+            <w:pPr>
+              <w:spacing w:line="276" w:lineRule="auto"/>
+              <w:rPr>
+                <w:rFonts w:ascii="Leelawadee" w:hAnsi="Leelawadee" w:cs="Leelawadee"/>
+                <w:sz w:val="26"/>
+                <w:szCs w:val="26"/>
+              </w:rPr>
+            </w:pPr>
+            <w:r>
+              <w:rPr>
+                <w:rFonts w:ascii="Leelawadee" w:hAnsi="Leelawadee" w:cs="Leelawadee"/>
+                <w:sz w:val="26"/>
+                <w:szCs w:val="26"/>
+              </w:rPr>
+              <w:t xml:space="preserve">Color: </w:t>
+            </w:r>
+            <w:r>
+              <w:rPr>
+                <w:rFonts w:ascii="Leelawadee" w:hAnsi="Leelawadee" w:cs="Leelawadee"/>
+                <w:sz w:val="26"/>
+                <w:szCs w:val="26"/>
+              </w:rPr>
+              <w:t>BLACK</w:t>
+            </w:r>
+          </w:p>
+          <w:p>
+            <w:pPr>
+              <w:spacing w:line="276" w:lineRule="auto"/>
+              <w:rPr>
+                <w:rFonts w:ascii="Leelawadee" w:hAnsi="Leelawadee" w:cs="Leelawadee"/>
+                <w:sz w:val="26"/>
+                <w:szCs w:val="26"/>
+              </w:rPr>
+            </w:pPr>
+            <w:r>
+              <w:rPr>
+                <w:rFonts w:ascii="Leelawadee" w:hAnsi="Leelawadee" w:cs="Leelawadee"/>
+                <w:sz w:val="26"/>
+                <w:szCs w:val="26"/>
+              </w:rPr>
+              <w:t xml:space="preserve">Headphones Form Factor: </w:t>
+            </w:r>
+            <w:r>
+              <w:rPr>
+                <w:rFonts w:ascii="Leelawadee" w:hAnsi="Leelawadee" w:cs="Leelawadee"/>
+                <w:sz w:val="26"/>
+                <w:szCs w:val="26"/>
+              </w:rPr>
+              <w:t>Over Ear</w:t>
+            </w:r>
+          </w:p>
+          <w:p>
+            <w:pPr>
+              <w:spacing w:line="276" w:lineRule="auto"/>
+              <w:rPr>
+                <w:rFonts w:ascii="Leelawadee" w:hAnsi="Leelawadee" w:cs="Leelawadee"/>
+                <w:sz w:val="26"/>
+                <w:szCs w:val="26"/>
+              </w:rPr>
+            </w:pPr>
+            <w:r>
+              <w:rPr>
+                <w:rFonts w:ascii="Leelawadee" w:hAnsi="Leelawadee" w:cs="Leelawadee"/>
+                <w:sz w:val="26"/>
+                <w:szCs w:val="26"/>
+              </w:rPr>
+              <w:t xml:space="preserve">Model Name: </w:t>
+            </w:r>
+            <w:r>
+              <w:rPr>
+                <w:rFonts w:ascii="Leelawadee" w:hAnsi="Leelawadee" w:cs="Leelawadee"/>
+                <w:sz w:val="26"/>
+                <w:szCs w:val="26"/>
+              </w:rPr>
+              <w:t>P39</w:t>
+            </w:r>
+          </w:p>
+          <w:p>
+            <w:pPr>
+              <w:spacing w:line="276" w:lineRule="auto"/>
+              <w:rPr>
+                <w:rFonts w:ascii="Leelawadee" w:hAnsi="Leelawadee" w:cs="Leelawadee"/>
+                <w:sz w:val="26"/>
+                <w:szCs w:val="26"/>
+              </w:rPr>
+            </w:pPr>
+            <w:r>
+              <w:rPr>
+                <w:rFonts w:ascii="Leelawadee" w:hAnsi="Leelawadee" w:cs="Leelawadee"/>
+                <w:sz w:val="26"/>
+                <w:szCs w:val="26"/>
+              </w:rPr>
+              <w:t>Connectivity Technology</w:t>
+            </w:r>
+            <w:r>
+              <w:rPr>
+                <w:rFonts w:ascii="Leelawadee" w:hAnsi="Leelawadee" w:cs="Leelawadee"/>
+                <w:sz w:val="26"/>
+                <w:szCs w:val="26"/>
+              </w:rPr>
+              <w:tab/>
+              <w:t>Wireless, Wired</w:t>
+            </w:r>
+          </w:p>
+          <w:p>
+            <w:pPr>
+              <w:spacing w:line="276" w:lineRule="auto"/>
+              <w:rPr>
+                <w:rFonts w:ascii="Leelawadee" w:hAnsi="Leelawadee" w:cs="Leelawadee"/>
+                <w:sz w:val="26"/>
+                <w:szCs w:val="26"/>
+              </w:rPr>
+            </w:pPr>
+            <w:r>
+              <w:rPr>
+                <w:rFonts w:ascii="Leelawadee" w:hAnsi="Leelawadee" w:cs="Leelawadee"/>
+                <w:sz w:val="26"/>
+                <w:szCs w:val="26"/>
+              </w:rPr>
+              <w:t>Wireless Communication Technology</w:t>
+            </w:r>
+            <w:r>
+              <w:rPr>
+                <w:rFonts w:ascii="Leelawadee" w:hAnsi="Leelawadee" w:cs="Leelawadee"/>
+                <w:sz w:val="26"/>
+                <w:szCs w:val="26"/>
+              </w:rPr>
+              <w:t xml:space="preserve">:  </w:t>
+            </w:r>
+            <w:r>
+              <w:rPr>
+                <w:rFonts w:ascii="Leelawadee" w:hAnsi="Leelawadee" w:cs="Leelawadee"/>
+                <w:sz w:val="26"/>
+                <w:szCs w:val="26"/>
+              </w:rPr>
+              <w:t>Bluetooth</w:t>
+            </w:r>
+          </w:p>
+          <w:p>
+            <w:pPr>
+              <w:spacing w:line="276" w:lineRule="auto"/>
+              <w:rPr>
+                <w:rFonts w:ascii="Leelawadee" w:hAnsi="Leelawadee" w:cs="Leelawadee"/>
+                <w:sz w:val="26"/>
+                <w:szCs w:val="26"/>
+              </w:rPr>
+            </w:pPr>
+            <w:r>
+              <w:rPr>
+                <w:rFonts w:ascii="Leelawadee" w:hAnsi="Leelawadee" w:cs="Leelawadee"/>
+                <w:sz w:val="26"/>
+                <w:szCs w:val="26"/>
+              </w:rPr>
+              <w:t>Special Features</w:t>
+            </w:r>
+            <w:r>
+              <w:rPr>
+                <w:rFonts w:ascii="Leelawadee" w:hAnsi="Leelawadee" w:cs="Times New Roman" w:hint="cs"/>
+                <w:sz w:val="26"/>
+                <w:szCs w:val="26"/>
+                <w:rtl/>
+              </w:rPr>
+              <w:t>:</w:t>
+            </w:r>
+            <w:r>
+              <w:rPr>
+                <w:rFonts w:ascii="Leelawadee" w:hAnsi="Leelawadee" w:cs="Times New Roman"/>
+                <w:sz w:val="26"/>
+                <w:szCs w:val="26"/>
+              </w:rPr>
+              <w:t xml:space="preserve"> </w:t>
+            </w:r>
+            <w:r>
+              <w:rPr>
+                <w:rFonts w:ascii="Leelawadee" w:hAnsi="Leelawadee" w:cs="Times New Roman"/>
+                <w:sz w:val="26"/>
+                <w:szCs w:val="26"/>
+              </w:rPr>
+              <w:t>make phone calls</w:t>
+            </w:r>
+          </w:p>
+          <w:p>
+            <w:pPr>
+              <w:spacing w:line="276" w:lineRule="auto"/>
+              <w:rPr>
+                <w:rFonts w:ascii="Leelawadee" w:hAnsi="Leelawadee" w:cs="Leelawadee"/>
+                <w:sz w:val="26"/>
+                <w:szCs w:val="26"/>
+              </w:rPr>
+            </w:pPr>
+            <w:r>
+              <w:rPr>
+                <w:rFonts w:ascii="Leelawadee" w:hAnsi="Leelawadee" w:cs="Leelawadee"/>
+                <w:sz w:val="26"/>
+                <w:szCs w:val="26"/>
+              </w:rPr>
+              <w:t xml:space="preserve">Included Components: </w:t>
+            </w:r>
+            <w:r>
+              <w:rPr>
+                <w:rFonts w:ascii="Leelawadee" w:hAnsi="Leelawadee" w:cs="Leelawadee"/>
+                <w:sz w:val="26"/>
+                <w:szCs w:val="26"/>
+              </w:rPr>
+              <w:t>Cable</w:t>
+            </w:r>
+          </w:p>
+          <w:p>
+            <w:pPr>
+              <w:spacing w:line="276" w:lineRule="auto"/>
+              <w:rPr>
+                <w:rFonts w:ascii="Leelawadee" w:hAnsi="Leelawadee" w:cs="Leelawadee"/>
+                <w:sz w:val="26"/>
+                <w:szCs w:val="26"/>
+              </w:rPr>
+            </w:pPr>
+            <w:r>
+              <w:rPr>
+                <w:rFonts w:ascii="Leelawadee" w:hAnsi="Leelawadee" w:cs="Leelawadee"/>
+                <w:sz w:val="26"/>
+                <w:szCs w:val="26"/>
+              </w:rPr>
+              <w:t xml:space="preserve">Age Range Description: </w:t>
+            </w:r>
+            <w:r>
+              <w:rPr>
+                <w:rFonts w:ascii="Leelawadee" w:hAnsi="Leelawadee" w:cs="Leelawadee"/>
+                <w:sz w:val="26"/>
+                <w:szCs w:val="26"/>
+              </w:rPr>
+              <w:t>Adult</w:t>
+            </w:r>
+          </w:p>
+          <w:p>
+            <w:pPr>
+              <w:spacing w:line="276" w:lineRule="auto"/>
+              <w:jc w:val="both"/>
+              <w:rPr>
+                <w:rFonts w:ascii="Leelawadee" w:hAnsi="Leelawadee" w:cs="Leelawadee"/>
+                <w:sz w:val="26"/>
+                <w:szCs w:val="26"/>
+              </w:rPr>
+            </w:pPr>
+            <w:r>
+              <w:rPr>
+                <w:rFonts w:ascii="Leelawadee" w:hAnsi="Leelawadee" w:cs="Leelawadee"/>
+                <w:sz w:val="26"/>
+                <w:szCs w:val="26"/>
+              </w:rPr>
+              <w:t xml:space="preserve">Material: </w:t>
+            </w:r>
+            <w:r>
+              <w:rPr>
+                <w:rFonts w:ascii="Leelawadee" w:hAnsi="Leelawadee" w:cs="Leelawadee"/>
+                <w:sz w:val="26"/>
+                <w:szCs w:val="26"/>
+              </w:rPr>
+              <w:t>Plastic</w:t>
+            </w:r>
           </w:p>
         </w:tc>
       </w:tr>
@@ -662,10 +2831,103 @@
               <w:spacing w:line="276" w:lineRule="auto"/>
               <w:rPr>
                 <w:rFonts w:ascii="Leelawadee" w:hAnsi="Leelawadee" w:cs="Leelawadee"/>
-                <w:sz w:val="26"/>
-                <w:szCs w:val="26"/>
-              </w:rPr>
-            </w:pPr>
+                <w:b/>
+                <w:bCs/>
+                <w:sz w:val="26"/>
+                <w:szCs w:val="26"/>
+              </w:rPr>
+            </w:pPr>
+            <w:r>
+              <w:rPr>
+                <w:rFonts w:ascii="Leelawadee" w:hAnsi="Leelawadee" w:cs="Leelawadee"/>
+                <w:b/>
+                <w:bCs/>
+                <w:sz w:val="26"/>
+                <w:szCs w:val="26"/>
+              </w:rPr>
+              <w:t>About this item</w:t>
+            </w:r>
+          </w:p>
+          <w:p>
+            <w:pPr>
+              <w:pStyle w:val="ListParagraph"/>
+              <w:numPr>
+                <w:ilvl w:val="0"/>
+                <w:numId w:val="4"/>
+              </w:numPr>
+              <w:spacing w:line="276" w:lineRule="auto"/>
+              <w:ind w:left="403"/>
+              <w:rPr>
+                <w:rFonts w:ascii="Leelawadee" w:hAnsi="Leelawadee" w:cs="Leelawadee"/>
+                <w:sz w:val="26"/>
+                <w:szCs w:val="26"/>
+              </w:rPr>
+            </w:pPr>
+            <w:r>
+              <w:rPr>
+                <w:rFonts w:ascii="Leelawadee" w:hAnsi="Leelawadee" w:cs="Leelawadee"/>
+                <w:sz w:val="26"/>
+                <w:szCs w:val="26"/>
+              </w:rPr>
+              <w:t>Skin-friendly simulation protein skin. Soft and comfortable to wear. Soft and skin-friendly sponge, care for the ears and wear for a long time without discomfort.</w:t>
+            </w:r>
+          </w:p>
+          <w:p>
+            <w:pPr>
+              <w:pStyle w:val="ListParagraph"/>
+              <w:numPr>
+                <w:ilvl w:val="0"/>
+                <w:numId w:val="4"/>
+              </w:numPr>
+              <w:spacing w:line="276" w:lineRule="auto"/>
+              <w:ind w:left="403"/>
+              <w:rPr>
+                <w:rFonts w:ascii="Leelawadee" w:hAnsi="Leelawadee" w:cs="Leelawadee"/>
+                <w:sz w:val="26"/>
+                <w:szCs w:val="26"/>
+              </w:rPr>
+            </w:pPr>
+            <w:r>
+              <w:rPr>
+                <w:rFonts w:ascii="Leelawadee" w:hAnsi="Leelawadee" w:cs="Leelawadee"/>
+                <w:sz w:val="26"/>
+                <w:szCs w:val="26"/>
+              </w:rPr>
+              <w:t>Delivers clear and crisp sound with strong bass and treble levels</w:t>
+            </w:r>
+          </w:p>
+          <w:p>
+            <w:pPr>
+              <w:pStyle w:val="ListParagraph"/>
+              <w:numPr>
+                <w:ilvl w:val="0"/>
+                <w:numId w:val="4"/>
+              </w:numPr>
+              <w:spacing w:line="276" w:lineRule="auto"/>
+              <w:ind w:left="403"/>
+              <w:rPr>
+                <w:rFonts w:ascii="Leelawadee" w:hAnsi="Leelawadee" w:cs="Leelawadee"/>
+                <w:sz w:val="26"/>
+                <w:szCs w:val="26"/>
+              </w:rPr>
+            </w:pPr>
+            <w:r>
+              <w:rPr>
+                <w:rFonts w:ascii="Leelawadee" w:hAnsi="Leelawadee" w:cs="Leelawadee"/>
+                <w:sz w:val="26"/>
+                <w:szCs w:val="26"/>
+              </w:rPr>
+              <w:t xml:space="preserve">Good Gift: Perfect Christmas, Valentine's Day, Children's Day, Birthday gift for family and friends, suitable for office work, sport, school, traveling, etc. Portable: This headset is lightweight and can be carried around without taking up space, easy to store, very easy </w:t>
+            </w:r>
+            <w:r>
+              <w:rPr>
+                <w:rFonts w:ascii="Leelawadee" w:hAnsi="Leelawadee" w:cs="Leelawadee"/>
+                <w:sz w:val="26"/>
+                <w:szCs w:val="26"/>
+              </w:rPr>
+              <w:lastRenderedPageBreak/>
+              <w:t>to carry.</w:t>
+            </w:r>
           </w:p>
         </w:tc>
       </w:tr>
@@ -679,8 +2941,6 @@
           <w:szCs w:val="26"/>
         </w:rPr>
       </w:pPr>
-      <w:bookmarkStart w:id="0" w:name="_GoBack"/>
-      <w:bookmarkEnd w:id="0"/>
     </w:p>
     <w:sectPr>
       <w:pgSz w:w="16839" w:h="11907" w:orient="landscape" w:code="9"/>
@@ -690,6 +2950,475 @@
     </w:sectPr>
   </w:body>
 </w:document>
+</file>
+
+<file path=word/numbering.xml><?xml version="1.0" encoding="utf-8"?>
+<w:numbering xmlns:wpc="http://schemas.microsoft.com/office/word/2010/wordprocessingCanvas" xmlns:cx="http://schemas.microsoft.com/office/drawing/2014/chartex" xmlns:mc="http://schemas.openxmlformats.org/markup-compatibility/2006" xmlns:o="urn:schemas-microsoft-com:office:office" xmlns:r="http://schemas.openxmlformats.org/officeDocument/2006/relationships" xmlns:m="http://schemas.openxmlformats.org/officeDocument/2006/math" xmlns:v="urn:schemas-microsoft-com:vml" xmlns:wp14="http://schemas.microsoft.com/office/word/2010/wordprocessingDrawing" xmlns:wp="http://schemas.openxmlformats.org/drawingml/2006/wordprocessingDrawing" xmlns:w10="urn:schemas-microsoft-com:office:word" xmlns:w="http://schemas.openxmlformats.org/wordprocessingml/2006/main" xmlns:w14="http://schemas.microsoft.com/office/word/2010/wordml" xmlns:w15="http://schemas.microsoft.com/office/word/2012/wordml" xmlns:w16se="http://schemas.microsoft.com/office/word/2015/wordml/symex" xmlns:wpg="http://schemas.microsoft.com/office/word/2010/wordprocessingGroup" xmlns:wpi="http://schemas.microsoft.com/office/word/2010/wordprocessingInk" xmlns:wne="http://schemas.microsoft.com/office/word/2006/wordml" xmlns:wps="http://schemas.microsoft.com/office/word/2010/wordprocessingShape" mc:Ignorable="w14 w15 w16se wp14">
+  <w:abstractNum w:abstractNumId="0" w15:restartNumberingAfterBreak="0">
+    <w:nsid w:val="15F920DE"/>
+    <w:multiLevelType w:val="hybridMultilevel"/>
+    <w:tmpl w:val="4A20FA4A"/>
+    <w:lvl w:ilvl="0" w:tplc="04090001">
+      <w:start w:val="1"/>
+      <w:numFmt w:val="bullet"/>
+      <w:lvlText w:val=""/>
+      <w:lvlJc w:val="left"/>
+      <w:pPr>
+        <w:ind w:left="720" w:hanging="360"/>
+      </w:pPr>
+      <w:rPr>
+        <w:rFonts w:ascii="Symbol" w:hAnsi="Symbol" w:hint="default"/>
+      </w:rPr>
+    </w:lvl>
+    <w:lvl w:ilvl="1" w:tplc="04090003" w:tentative="1">
+      <w:start w:val="1"/>
+      <w:numFmt w:val="bullet"/>
+      <w:lvlText w:val="o"/>
+      <w:lvlJc w:val="left"/>
+      <w:pPr>
+        <w:ind w:left="1440" w:hanging="360"/>
+      </w:pPr>
+      <w:rPr>
+        <w:rFonts w:ascii="Courier New" w:hAnsi="Courier New" w:cs="Courier New" w:hint="default"/>
+      </w:rPr>
+    </w:lvl>
+    <w:lvl w:ilvl="2" w:tplc="04090005" w:tentative="1">
+      <w:start w:val="1"/>
+      <w:numFmt w:val="bullet"/>
+      <w:lvlText w:val=""/>
+      <w:lvlJc w:val="left"/>
+      <w:pPr>
+        <w:ind w:left="2160" w:hanging="360"/>
+      </w:pPr>
+      <w:rPr>
+        <w:rFonts w:ascii="Wingdings" w:hAnsi="Wingdings" w:hint="default"/>
+      </w:rPr>
+    </w:lvl>
+    <w:lvl w:ilvl="3" w:tplc="04090001" w:tentative="1">
+      <w:start w:val="1"/>
+      <w:numFmt w:val="bullet"/>
+      <w:lvlText w:val=""/>
+      <w:lvlJc w:val="left"/>
+      <w:pPr>
+        <w:ind w:left="2880" w:hanging="360"/>
+      </w:pPr>
+      <w:rPr>
+        <w:rFonts w:ascii="Symbol" w:hAnsi="Symbol" w:hint="default"/>
+      </w:rPr>
+    </w:lvl>
+    <w:lvl w:ilvl="4" w:tplc="04090003" w:tentative="1">
+      <w:start w:val="1"/>
+      <w:numFmt w:val="bullet"/>
+      <w:lvlText w:val="o"/>
+      <w:lvlJc w:val="left"/>
+      <w:pPr>
+        <w:ind w:left="3600" w:hanging="360"/>
+      </w:pPr>
+      <w:rPr>
+        <w:rFonts w:ascii="Courier New" w:hAnsi="Courier New" w:cs="Courier New" w:hint="default"/>
+      </w:rPr>
+    </w:lvl>
+    <w:lvl w:ilvl="5" w:tplc="04090005" w:tentative="1">
+      <w:start w:val="1"/>
+      <w:numFmt w:val="bullet"/>
+      <w:lvlText w:val=""/>
+      <w:lvlJc w:val="left"/>
+      <w:pPr>
+        <w:ind w:left="4320" w:hanging="360"/>
+      </w:pPr>
+      <w:rPr>
+        <w:rFonts w:ascii="Wingdings" w:hAnsi="Wingdings" w:hint="default"/>
+      </w:rPr>
+    </w:lvl>
+    <w:lvl w:ilvl="6" w:tplc="04090001" w:tentative="1">
+      <w:start w:val="1"/>
+      <w:numFmt w:val="bullet"/>
+      <w:lvlText w:val=""/>
+      <w:lvlJc w:val="left"/>
+      <w:pPr>
+        <w:ind w:left="5040" w:hanging="360"/>
+      </w:pPr>
+      <w:rPr>
+        <w:rFonts w:ascii="Symbol" w:hAnsi="Symbol" w:hint="default"/>
+      </w:rPr>
+    </w:lvl>
+    <w:lvl w:ilvl="7" w:tplc="04090003" w:tentative="1">
+      <w:start w:val="1"/>
+      <w:numFmt w:val="bullet"/>
+      <w:lvlText w:val="o"/>
+      <w:lvlJc w:val="left"/>
+      <w:pPr>
+        <w:ind w:left="5760" w:hanging="360"/>
+      </w:pPr>
+      <w:rPr>
+        <w:rFonts w:ascii="Courier New" w:hAnsi="Courier New" w:cs="Courier New" w:hint="default"/>
+      </w:rPr>
+    </w:lvl>
+    <w:lvl w:ilvl="8" w:tplc="04090005" w:tentative="1">
+      <w:start w:val="1"/>
+      <w:numFmt w:val="bullet"/>
+      <w:lvlText w:val=""/>
+      <w:lvlJc w:val="left"/>
+      <w:pPr>
+        <w:ind w:left="6480" w:hanging="360"/>
+      </w:pPr>
+      <w:rPr>
+        <w:rFonts w:ascii="Wingdings" w:hAnsi="Wingdings" w:hint="default"/>
+      </w:rPr>
+    </w:lvl>
+  </w:abstractNum>
+  <w:abstractNum w:abstractNumId="1" w15:restartNumberingAfterBreak="0">
+    <w:nsid w:val="312F0C6B"/>
+    <w:multiLevelType w:val="hybridMultilevel"/>
+    <w:tmpl w:val="414A0C32"/>
+    <w:lvl w:ilvl="0" w:tplc="04090001">
+      <w:start w:val="1"/>
+      <w:numFmt w:val="bullet"/>
+      <w:lvlText w:val=""/>
+      <w:lvlJc w:val="left"/>
+      <w:pPr>
+        <w:ind w:left="720" w:hanging="360"/>
+      </w:pPr>
+      <w:rPr>
+        <w:rFonts w:ascii="Symbol" w:hAnsi="Symbol" w:hint="default"/>
+      </w:rPr>
+    </w:lvl>
+    <w:lvl w:ilvl="1" w:tplc="04090003" w:tentative="1">
+      <w:start w:val="1"/>
+      <w:numFmt w:val="bullet"/>
+      <w:lvlText w:val="o"/>
+      <w:lvlJc w:val="left"/>
+      <w:pPr>
+        <w:ind w:left="1440" w:hanging="360"/>
+      </w:pPr>
+      <w:rPr>
+        <w:rFonts w:ascii="Courier New" w:hAnsi="Courier New" w:cs="Courier New" w:hint="default"/>
+      </w:rPr>
+    </w:lvl>
+    <w:lvl w:ilvl="2" w:tplc="04090005" w:tentative="1">
+      <w:start w:val="1"/>
+      <w:numFmt w:val="bullet"/>
+      <w:lvlText w:val=""/>
+      <w:lvlJc w:val="left"/>
+      <w:pPr>
+        <w:ind w:left="2160" w:hanging="360"/>
+      </w:pPr>
+      <w:rPr>
+        <w:rFonts w:ascii="Wingdings" w:hAnsi="Wingdings" w:hint="default"/>
+      </w:rPr>
+    </w:lvl>
+    <w:lvl w:ilvl="3" w:tplc="04090001" w:tentative="1">
+      <w:start w:val="1"/>
+      <w:numFmt w:val="bullet"/>
+      <w:lvlText w:val=""/>
+      <w:lvlJc w:val="left"/>
+      <w:pPr>
+        <w:ind w:left="2880" w:hanging="360"/>
+      </w:pPr>
+      <w:rPr>
+        <w:rFonts w:ascii="Symbol" w:hAnsi="Symbol" w:hint="default"/>
+      </w:rPr>
+    </w:lvl>
+    <w:lvl w:ilvl="4" w:tplc="04090003" w:tentative="1">
+      <w:start w:val="1"/>
+      <w:numFmt w:val="bullet"/>
+      <w:lvlText w:val="o"/>
+      <w:lvlJc w:val="left"/>
+      <w:pPr>
+        <w:ind w:left="3600" w:hanging="360"/>
+      </w:pPr>
+      <w:rPr>
+        <w:rFonts w:ascii="Courier New" w:hAnsi="Courier New" w:cs="Courier New" w:hint="default"/>
+      </w:rPr>
+    </w:lvl>
+    <w:lvl w:ilvl="5" w:tplc="04090005" w:tentative="1">
+      <w:start w:val="1"/>
+      <w:numFmt w:val="bullet"/>
+      <w:lvlText w:val=""/>
+      <w:lvlJc w:val="left"/>
+      <w:pPr>
+        <w:ind w:left="4320" w:hanging="360"/>
+      </w:pPr>
+      <w:rPr>
+        <w:rFonts w:ascii="Wingdings" w:hAnsi="Wingdings" w:hint="default"/>
+      </w:rPr>
+    </w:lvl>
+    <w:lvl w:ilvl="6" w:tplc="04090001" w:tentative="1">
+      <w:start w:val="1"/>
+      <w:numFmt w:val="bullet"/>
+      <w:lvlText w:val=""/>
+      <w:lvlJc w:val="left"/>
+      <w:pPr>
+        <w:ind w:left="5040" w:hanging="360"/>
+      </w:pPr>
+      <w:rPr>
+        <w:rFonts w:ascii="Symbol" w:hAnsi="Symbol" w:hint="default"/>
+      </w:rPr>
+    </w:lvl>
+    <w:lvl w:ilvl="7" w:tplc="04090003" w:tentative="1">
+      <w:start w:val="1"/>
+      <w:numFmt w:val="bullet"/>
+      <w:lvlText w:val="o"/>
+      <w:lvlJc w:val="left"/>
+      <w:pPr>
+        <w:ind w:left="5760" w:hanging="360"/>
+      </w:pPr>
+      <w:rPr>
+        <w:rFonts w:ascii="Courier New" w:hAnsi="Courier New" w:cs="Courier New" w:hint="default"/>
+      </w:rPr>
+    </w:lvl>
+    <w:lvl w:ilvl="8" w:tplc="04090005" w:tentative="1">
+      <w:start w:val="1"/>
+      <w:numFmt w:val="bullet"/>
+      <w:lvlText w:val=""/>
+      <w:lvlJc w:val="left"/>
+      <w:pPr>
+        <w:ind w:left="6480" w:hanging="360"/>
+      </w:pPr>
+      <w:rPr>
+        <w:rFonts w:ascii="Wingdings" w:hAnsi="Wingdings" w:hint="default"/>
+      </w:rPr>
+    </w:lvl>
+  </w:abstractNum>
+  <w:abstractNum w:abstractNumId="2" w15:restartNumberingAfterBreak="0">
+    <w:nsid w:val="4FBF1A06"/>
+    <w:multiLevelType w:val="hybridMultilevel"/>
+    <w:tmpl w:val="0FF0F064"/>
+    <w:lvl w:ilvl="0" w:tplc="04090001">
+      <w:start w:val="1"/>
+      <w:numFmt w:val="bullet"/>
+      <w:lvlText w:val=""/>
+      <w:lvlJc w:val="left"/>
+      <w:pPr>
+        <w:ind w:left="720" w:hanging="360"/>
+      </w:pPr>
+      <w:rPr>
+        <w:rFonts w:ascii="Symbol" w:hAnsi="Symbol" w:hint="default"/>
+      </w:rPr>
+    </w:lvl>
+    <w:lvl w:ilvl="1" w:tplc="04090003" w:tentative="1">
+      <w:start w:val="1"/>
+      <w:numFmt w:val="bullet"/>
+      <w:lvlText w:val="o"/>
+      <w:lvlJc w:val="left"/>
+      <w:pPr>
+        <w:ind w:left="1440" w:hanging="360"/>
+      </w:pPr>
+      <w:rPr>
+        <w:rFonts w:ascii="Courier New" w:hAnsi="Courier New" w:cs="Courier New" w:hint="default"/>
+      </w:rPr>
+    </w:lvl>
+    <w:lvl w:ilvl="2" w:tplc="04090005" w:tentative="1">
+      <w:start w:val="1"/>
+      <w:numFmt w:val="bullet"/>
+      <w:lvlText w:val=""/>
+      <w:lvlJc w:val="left"/>
+      <w:pPr>
+        <w:ind w:left="2160" w:hanging="360"/>
+      </w:pPr>
+      <w:rPr>
+        <w:rFonts w:ascii="Wingdings" w:hAnsi="Wingdings" w:hint="default"/>
+      </w:rPr>
+    </w:lvl>
+    <w:lvl w:ilvl="3" w:tplc="04090001" w:tentative="1">
+      <w:start w:val="1"/>
+      <w:numFmt w:val="bullet"/>
+      <w:lvlText w:val=""/>
+      <w:lvlJc w:val="left"/>
+      <w:pPr>
+        <w:ind w:left="2880" w:hanging="360"/>
+      </w:pPr>
+      <w:rPr>
+        <w:rFonts w:ascii="Symbol" w:hAnsi="Symbol" w:hint="default"/>
+      </w:rPr>
+    </w:lvl>
+    <w:lvl w:ilvl="4" w:tplc="04090003" w:tentative="1">
+      <w:start w:val="1"/>
+      <w:numFmt w:val="bullet"/>
+      <w:lvlText w:val="o"/>
+      <w:lvlJc w:val="left"/>
+      <w:pPr>
+        <w:ind w:left="3600" w:hanging="360"/>
+      </w:pPr>
+      <w:rPr>
+        <w:rFonts w:ascii="Courier New" w:hAnsi="Courier New" w:cs="Courier New" w:hint="default"/>
+      </w:rPr>
+    </w:lvl>
+    <w:lvl w:ilvl="5" w:tplc="04090005" w:tentative="1">
+      <w:start w:val="1"/>
+      <w:numFmt w:val="bullet"/>
+      <w:lvlText w:val=""/>
+      <w:lvlJc w:val="left"/>
+      <w:pPr>
+        <w:ind w:left="4320" w:hanging="360"/>
+      </w:pPr>
+      <w:rPr>
+        <w:rFonts w:ascii="Wingdings" w:hAnsi="Wingdings" w:hint="default"/>
+      </w:rPr>
+    </w:lvl>
+    <w:lvl w:ilvl="6" w:tplc="04090001" w:tentative="1">
+      <w:start w:val="1"/>
+      <w:numFmt w:val="bullet"/>
+      <w:lvlText w:val=""/>
+      <w:lvlJc w:val="left"/>
+      <w:pPr>
+        <w:ind w:left="5040" w:hanging="360"/>
+      </w:pPr>
+      <w:rPr>
+        <w:rFonts w:ascii="Symbol" w:hAnsi="Symbol" w:hint="default"/>
+      </w:rPr>
+    </w:lvl>
+    <w:lvl w:ilvl="7" w:tplc="04090003" w:tentative="1">
+      <w:start w:val="1"/>
+      <w:numFmt w:val="bullet"/>
+      <w:lvlText w:val="o"/>
+      <w:lvlJc w:val="left"/>
+      <w:pPr>
+        <w:ind w:left="5760" w:hanging="360"/>
+      </w:pPr>
+      <w:rPr>
+        <w:rFonts w:ascii="Courier New" w:hAnsi="Courier New" w:cs="Courier New" w:hint="default"/>
+      </w:rPr>
+    </w:lvl>
+    <w:lvl w:ilvl="8" w:tplc="04090005" w:tentative="1">
+      <w:start w:val="1"/>
+      <w:numFmt w:val="bullet"/>
+      <w:lvlText w:val=""/>
+      <w:lvlJc w:val="left"/>
+      <w:pPr>
+        <w:ind w:left="6480" w:hanging="360"/>
+      </w:pPr>
+      <w:rPr>
+        <w:rFonts w:ascii="Wingdings" w:hAnsi="Wingdings" w:hint="default"/>
+      </w:rPr>
+    </w:lvl>
+  </w:abstractNum>
+  <w:abstractNum w:abstractNumId="3" w15:restartNumberingAfterBreak="0">
+    <w:nsid w:val="6B8F178C"/>
+    <w:multiLevelType w:val="hybridMultilevel"/>
+    <w:tmpl w:val="167CE506"/>
+    <w:lvl w:ilvl="0" w:tplc="04090001">
+      <w:start w:val="1"/>
+      <w:numFmt w:val="bullet"/>
+      <w:lvlText w:val=""/>
+      <w:lvlJc w:val="left"/>
+      <w:pPr>
+        <w:ind w:left="720" w:hanging="360"/>
+      </w:pPr>
+      <w:rPr>
+        <w:rFonts w:ascii="Symbol" w:hAnsi="Symbol" w:hint="default"/>
+      </w:rPr>
+    </w:lvl>
+    <w:lvl w:ilvl="1" w:tplc="04090003" w:tentative="1">
+      <w:start w:val="1"/>
+      <w:numFmt w:val="bullet"/>
+      <w:lvlText w:val="o"/>
+      <w:lvlJc w:val="left"/>
+      <w:pPr>
+        <w:ind w:left="1440" w:hanging="360"/>
+      </w:pPr>
+      <w:rPr>
+        <w:rFonts w:ascii="Courier New" w:hAnsi="Courier New" w:cs="Courier New" w:hint="default"/>
+      </w:rPr>
+    </w:lvl>
+    <w:lvl w:ilvl="2" w:tplc="04090005" w:tentative="1">
+      <w:start w:val="1"/>
+      <w:numFmt w:val="bullet"/>
+      <w:lvlText w:val=""/>
+      <w:lvlJc w:val="left"/>
+      <w:pPr>
+        <w:ind w:left="2160" w:hanging="360"/>
+      </w:pPr>
+      <w:rPr>
+        <w:rFonts w:ascii="Wingdings" w:hAnsi="Wingdings" w:hint="default"/>
+      </w:rPr>
+    </w:lvl>
+    <w:lvl w:ilvl="3" w:tplc="04090001" w:tentative="1">
+      <w:start w:val="1"/>
+      <w:numFmt w:val="bullet"/>
+      <w:lvlText w:val=""/>
+      <w:lvlJc w:val="left"/>
+      <w:pPr>
+        <w:ind w:left="2880" w:hanging="360"/>
+      </w:pPr>
+      <w:rPr>
+        <w:rFonts w:ascii="Symbol" w:hAnsi="Symbol" w:hint="default"/>
+      </w:rPr>
+    </w:lvl>
+    <w:lvl w:ilvl="4" w:tplc="04090003" w:tentative="1">
+      <w:start w:val="1"/>
+      <w:numFmt w:val="bullet"/>
+      <w:lvlText w:val="o"/>
+      <w:lvlJc w:val="left"/>
+      <w:pPr>
+        <w:ind w:left="3600" w:hanging="360"/>
+      </w:pPr>
+      <w:rPr>
+        <w:rFonts w:ascii="Courier New" w:hAnsi="Courier New" w:cs="Courier New" w:hint="default"/>
+      </w:rPr>
+    </w:lvl>
+    <w:lvl w:ilvl="5" w:tplc="04090005" w:tentative="1">
+      <w:start w:val="1"/>
+      <w:numFmt w:val="bullet"/>
+      <w:lvlText w:val=""/>
+      <w:lvlJc w:val="left"/>
+      <w:pPr>
+        <w:ind w:left="4320" w:hanging="360"/>
+      </w:pPr>
+      <w:rPr>
+        <w:rFonts w:ascii="Wingdings" w:hAnsi="Wingdings" w:hint="default"/>
+      </w:rPr>
+    </w:lvl>
+    <w:lvl w:ilvl="6" w:tplc="04090001" w:tentative="1">
+      <w:start w:val="1"/>
+      <w:numFmt w:val="bullet"/>
+      <w:lvlText w:val=""/>
+      <w:lvlJc w:val="left"/>
+      <w:pPr>
+        <w:ind w:left="5040" w:hanging="360"/>
+      </w:pPr>
+      <w:rPr>
+        <w:rFonts w:ascii="Symbol" w:hAnsi="Symbol" w:hint="default"/>
+      </w:rPr>
+    </w:lvl>
+    <w:lvl w:ilvl="7" w:tplc="04090003" w:tentative="1">
+      <w:start w:val="1"/>
+      <w:numFmt w:val="bullet"/>
+      <w:lvlText w:val="o"/>
+      <w:lvlJc w:val="left"/>
+      <w:pPr>
+        <w:ind w:left="5760" w:hanging="360"/>
+      </w:pPr>
+      <w:rPr>
+        <w:rFonts w:ascii="Courier New" w:hAnsi="Courier New" w:cs="Courier New" w:hint="default"/>
+      </w:rPr>
+    </w:lvl>
+    <w:lvl w:ilvl="8" w:tplc="04090005" w:tentative="1">
+      <w:start w:val="1"/>
+      <w:numFmt w:val="bullet"/>
+      <w:lvlText w:val=""/>
+      <w:lvlJc w:val="left"/>
+      <w:pPr>
+        <w:ind w:left="6480" w:hanging="360"/>
+      </w:pPr>
+      <w:rPr>
+        <w:rFonts w:ascii="Wingdings" w:hAnsi="Wingdings" w:hint="default"/>
+      </w:rPr>
+    </w:lvl>
+  </w:abstractNum>
+  <w:num w:numId="1">
+    <w:abstractNumId w:val="2"/>
+  </w:num>
+  <w:num w:numId="2">
+    <w:abstractNumId w:val="1"/>
+  </w:num>
+  <w:num w:numId="3">
+    <w:abstractNumId w:val="0"/>
+  </w:num>
+  <w:num w:numId="4">
+    <w:abstractNumId w:val="3"/>
+  </w:num>
+</w:numbering>
 </file>
 
 <file path=word/styles.xml><?xml version="1.0" encoding="utf-8"?>
@@ -1133,6 +3862,17 @@
       </w:tblBorders>
     </w:tblPr>
   </w:style>
+  <w:style w:type="paragraph" w:styleId="ListParagraph">
+    <w:name w:val="List Paragraph"/>
+    <w:basedOn w:val="Normal"/>
+    <w:uiPriority w:val="34"/>
+    <w:qFormat/>
+    <w:rsid w:val="00FB1669"/>
+    <w:pPr>
+      <w:ind w:left="720"/>
+      <w:contextualSpacing/>
+    </w:pPr>
+  </w:style>
 </w:styles>
 </file>
 
@@ -1402,7 +4142,7 @@
 </file>
 
 <file path=customXml/itemProps1.xml><?xml version="1.0" encoding="utf-8"?>
-<ds:datastoreItem xmlns:ds="http://schemas.openxmlformats.org/officeDocument/2006/customXml" ds:itemID="{8E4C640E-F21A-44E2-8590-725AAF95C106}">
+<ds:datastoreItem xmlns:ds="http://schemas.openxmlformats.org/officeDocument/2006/customXml" ds:itemID="{C56FF534-2487-48C6-8F16-ABE30AB58428}">
   <ds:schemaRefs>
     <ds:schemaRef ds:uri="http://schemas.openxmlformats.org/officeDocument/2006/bibliography"/>
   </ds:schemaRefs>

</xml_diff>